<commit_message>
Added UML Diagram and design reqs
</commit_message>
<xml_diff>
--- a/A3 Analysis and Design.docx
+++ b/A3 Analysis and Design.docx
@@ -22,6 +22,193 @@
       </w:pPr>
       <w:r>
         <w:t>Design</w:t>
+      </w:r>
+    </w:p>
+    <w:p>
+      <w:pPr>
+        <w:pStyle w:val="Default"/>
+        <w:rPr>
+          <w:sz w:val="23"/>
+          <w:szCs w:val="23"/>
+        </w:rPr>
+      </w:pPr>
+      <w:r>
+        <w:rPr>
+          <w:b/>
+          <w:bCs/>
+          <w:sz w:val="23"/>
+          <w:szCs w:val="23"/>
+        </w:rPr>
+        <w:t xml:space="preserve">The design of your program will require you to define and submit: </w:t>
+      </w:r>
+    </w:p>
+    <w:p>
+      <w:pPr>
+        <w:pStyle w:val="Default"/>
+        <w:rPr>
+          <w:sz w:val="23"/>
+          <w:szCs w:val="23"/>
+        </w:rPr>
+      </w:pPr>
+      <w:r>
+        <w:rPr>
+          <w:rFonts w:ascii="Wingdings" w:hAnsi="Wingdings" w:cs="Wingdings"/>
+          <w:sz w:val="23"/>
+          <w:szCs w:val="23"/>
+        </w:rPr>
+        <w:t></w:t>
+      </w:r>
+      <w:r>
+        <w:rPr>
+          <w:rFonts w:ascii="Wingdings" w:hAnsi="Wingdings" w:cs="Wingdings"/>
+          <w:sz w:val="23"/>
+          <w:szCs w:val="23"/>
+        </w:rPr>
+        <w:t></w:t>
+      </w:r>
+      <w:r>
+        <w:rPr>
+          <w:sz w:val="23"/>
+          <w:szCs w:val="23"/>
+        </w:rPr>
+        <w:t xml:space="preserve">A System level use case diagram </w:t>
+      </w:r>
+    </w:p>
+    <w:p>
+      <w:pPr>
+        <w:pStyle w:val="Default"/>
+        <w:rPr>
+          <w:sz w:val="23"/>
+          <w:szCs w:val="23"/>
+        </w:rPr>
+      </w:pPr>
+      <w:r>
+        <w:rPr>
+          <w:rFonts w:ascii="Wingdings" w:hAnsi="Wingdings" w:cs="Wingdings"/>
+          <w:sz w:val="23"/>
+          <w:szCs w:val="23"/>
+        </w:rPr>
+        <w:t></w:t>
+      </w:r>
+      <w:r>
+        <w:rPr>
+          <w:rFonts w:ascii="Wingdings" w:hAnsi="Wingdings" w:cs="Wingdings"/>
+          <w:sz w:val="23"/>
+          <w:szCs w:val="23"/>
+        </w:rPr>
+        <w:t></w:t>
+      </w:r>
+      <w:r>
+        <w:rPr>
+          <w:sz w:val="23"/>
+          <w:szCs w:val="23"/>
+        </w:rPr>
+        <w:t xml:space="preserve">A UML model of the needed </w:t>
+      </w:r>
+      <w:r>
+        <w:rPr>
+          <w:sz w:val="23"/>
+          <w:szCs w:val="23"/>
+        </w:rPr>
+        <w:t>classes and their relationships</w:t>
+      </w:r>
+    </w:p>
+    <w:p>
+      <w:pPr>
+        <w:pStyle w:val="Default"/>
+        <w:rPr>
+          <w:sz w:val="23"/>
+          <w:szCs w:val="23"/>
+        </w:rPr>
+      </w:pPr>
+      <w:r>
+        <w:rPr>
+          <w:rFonts w:ascii="Wingdings" w:hAnsi="Wingdings" w:cs="Wingdings"/>
+          <w:sz w:val="23"/>
+          <w:szCs w:val="23"/>
+        </w:rPr>
+        <w:t></w:t>
+      </w:r>
+      <w:r>
+        <w:rPr>
+          <w:rFonts w:ascii="Wingdings" w:hAnsi="Wingdings" w:cs="Wingdings"/>
+          <w:sz w:val="23"/>
+          <w:szCs w:val="23"/>
+        </w:rPr>
+        <w:t></w:t>
+      </w:r>
+      <w:r>
+        <w:rPr>
+          <w:sz w:val="23"/>
+          <w:szCs w:val="23"/>
+        </w:rPr>
+        <w:t xml:space="preserve">An ADT level description for each class that you create </w:t>
+      </w:r>
+    </w:p>
+    <w:p>
+      <w:pPr>
+        <w:pStyle w:val="Default"/>
+        <w:rPr>
+          <w:sz w:val="23"/>
+          <w:szCs w:val="23"/>
+        </w:rPr>
+      </w:pPr>
+      <w:r>
+        <w:rPr>
+          <w:rFonts w:ascii="Wingdings" w:hAnsi="Wingdings" w:cs="Wingdings"/>
+          <w:sz w:val="23"/>
+          <w:szCs w:val="23"/>
+        </w:rPr>
+        <w:t></w:t>
+      </w:r>
+      <w:r>
+        <w:rPr>
+          <w:rFonts w:ascii="Wingdings" w:hAnsi="Wingdings" w:cs="Wingdings"/>
+          <w:sz w:val="23"/>
+          <w:szCs w:val="23"/>
+        </w:rPr>
+        <w:t></w:t>
+      </w:r>
+      <w:r>
+        <w:rPr>
+          <w:sz w:val="23"/>
+          <w:szCs w:val="23"/>
+        </w:rPr>
+        <w:t xml:space="preserve">A functional block diagram showing the calling relationships between methods (library methods are not to be included; just yours) </w:t>
+      </w:r>
+      <w:bookmarkStart w:id="0" w:name="_GoBack"/>
+      <w:bookmarkEnd w:id="0"/>
+    </w:p>
+    <w:p>
+      <w:pPr>
+        <w:pStyle w:val="Default"/>
+        <w:rPr>
+          <w:sz w:val="23"/>
+          <w:szCs w:val="23"/>
+        </w:rPr>
+      </w:pPr>
+      <w:r>
+        <w:rPr>
+          <w:rFonts w:ascii="Wingdings" w:hAnsi="Wingdings" w:cs="Wingdings"/>
+          <w:sz w:val="23"/>
+          <w:szCs w:val="23"/>
+        </w:rPr>
+        <w:t></w:t>
+      </w:r>
+      <w:r>
+        <w:rPr>
+          <w:rFonts w:ascii="Wingdings" w:hAnsi="Wingdings" w:cs="Wingdings"/>
+          <w:sz w:val="23"/>
+          <w:szCs w:val="23"/>
+        </w:rPr>
+        <w:t></w:t>
+      </w:r>
+      <w:r>
+        <w:rPr>
+          <w:sz w:val="23"/>
+          <w:szCs w:val="23"/>
+        </w:rPr>
+        <w:t xml:space="preserve">The algorithm needed for the driver logic (main method) </w:t>
       </w:r>
     </w:p>
     <w:p/>
@@ -148,7 +335,15 @@
       <w:jc w:val="right"/>
     </w:pPr>
     <w:r>
-      <w:t xml:space="preserve">Aria Pahlavan, </w:t>
+      <w:t xml:space="preserve">Aria </w:t>
+    </w:r>
+    <w:proofErr w:type="spellStart"/>
+    <w:r>
+      <w:t>Pahlavan</w:t>
+    </w:r>
+    <w:proofErr w:type="spellEnd"/>
+    <w:r>
+      <w:t xml:space="preserve">, </w:t>
     </w:r>
     <w:r>
       <w:t>ap44342</w:t>
@@ -162,8 +357,6 @@
     <w:r>
       <w:t>Lab Section: Friday 2-3:30pm</w:t>
     </w:r>
-    <w:bookmarkStart w:id="0" w:name="_GoBack"/>
-    <w:bookmarkEnd w:id="0"/>
   </w:p>
   <w:p>
     <w:pPr>
@@ -648,6 +841,22 @@
     <w:uiPriority w:val="99"/>
     <w:rsid w:val="00493173"/>
   </w:style>
+  <w:style w:type="paragraph" w:customStyle="1" w:styleId="Default">
+    <w:name w:val="Default"/>
+    <w:rsid w:val="000F6F06"/>
+    <w:pPr>
+      <w:autoSpaceDE w:val="0"/>
+      <w:autoSpaceDN w:val="0"/>
+      <w:adjustRightInd w:val="0"/>
+      <w:spacing w:line="240" w:lineRule="auto"/>
+    </w:pPr>
+    <w:rPr>
+      <w:rFonts w:ascii="Times New Roman" w:hAnsi="Times New Roman" w:cs="Times New Roman"/>
+      <w:color w:val="000000"/>
+      <w:sz w:val="24"/>
+      <w:szCs w:val="24"/>
+    </w:rPr>
+  </w:style>
 </w:styles>
 </file>
 

</xml_diff>

<commit_message>
analysis and design stuff
</commit_message>
<xml_diff>
--- a/A3 Analysis and Design.docx
+++ b/A3 Analysis and Design.docx
@@ -73,6 +73,8 @@
         </w:rPr>
         <w:t xml:space="preserve">A System level use case diagram </w:t>
       </w:r>
+      <w:bookmarkStart w:id="0" w:name="_GoBack"/>
+      <w:bookmarkEnd w:id="0"/>
     </w:p>
     <w:p>
       <w:pPr>
@@ -103,7 +105,7 @@
           <w:sz w:val="23"/>
           <w:szCs w:val="23"/>
         </w:rPr>
-        <w:t>A UML model of the needed classes and their relationships</w:t>
+        <w:t xml:space="preserve">An ADT level description for each class that you create </w:t>
       </w:r>
     </w:p>
     <w:p>
@@ -135,7 +137,7 @@
           <w:sz w:val="23"/>
           <w:szCs w:val="23"/>
         </w:rPr>
-        <w:t xml:space="preserve">An ADT level description for each class that you create </w:t>
+        <w:t xml:space="preserve">A functional block diagram showing the calling relationships between methods (library methods are not to be included; just yours) </w:t>
       </w:r>
     </w:p>
     <w:p>
@@ -167,7 +169,7 @@
           <w:sz w:val="23"/>
           <w:szCs w:val="23"/>
         </w:rPr>
-        <w:t xml:space="preserve">A functional block diagram showing the calling relationships between methods (library methods are not to be included; just yours) </w:t>
+        <w:t>The algorithm needed for the driver logic (main method)</w:t>
       </w:r>
     </w:p>
     <w:p>
@@ -178,29 +180,6 @@
           <w:szCs w:val="23"/>
         </w:rPr>
       </w:pPr>
-      <w:r>
-        <w:rPr>
-          <w:rFonts w:ascii="Wingdings" w:hAnsi="Wingdings" w:cs="Wingdings"/>
-          <w:sz w:val="23"/>
-          <w:szCs w:val="23"/>
-        </w:rPr>
-        <w:t></w:t>
-      </w:r>
-      <w:r>
-        <w:rPr>
-          <w:rFonts w:ascii="Wingdings" w:hAnsi="Wingdings" w:cs="Wingdings"/>
-          <w:sz w:val="23"/>
-          <w:szCs w:val="23"/>
-        </w:rPr>
-        <w:t></w:t>
-      </w:r>
-      <w:r>
-        <w:rPr>
-          <w:sz w:val="23"/>
-          <w:szCs w:val="23"/>
-        </w:rPr>
-        <w:t>The algorithm needed for the driver logic (main method)</w:t>
-      </w:r>
     </w:p>
     <w:p>
       <w:pPr>
@@ -210,6 +189,13 @@
           <w:szCs w:val="23"/>
         </w:rPr>
       </w:pPr>
+      <w:r>
+        <w:rPr>
+          <w:sz w:val="23"/>
+          <w:szCs w:val="23"/>
+        </w:rPr>
+        <w:t>UML Diagram:</w:t>
+      </w:r>
     </w:p>
     <w:p>
       <w:pPr>
@@ -224,25 +210,8 @@
           <w:sz w:val="23"/>
           <w:szCs w:val="23"/>
         </w:rPr>
-        <w:t>UML Diagram:</w:t>
-      </w:r>
-    </w:p>
-    <w:p>
-      <w:pPr>
-        <w:pStyle w:val="Default"/>
-        <w:rPr>
-          <w:sz w:val="23"/>
-          <w:szCs w:val="23"/>
-        </w:rPr>
-      </w:pPr>
-      <w:r>
-        <w:rPr>
-          <w:sz w:val="23"/>
-          <w:szCs w:val="23"/>
-        </w:rPr>
         <w:t xml:space="preserve"> </w:t>
       </w:r>
-      <w:bookmarkStart w:id="0" w:name="_GoBack"/>
       <w:r>
         <w:rPr>
           <w:noProof/>
@@ -291,7 +260,6 @@
           </wp:inline>
         </w:drawing>
       </w:r>
-      <w:bookmarkEnd w:id="0"/>
     </w:p>
     <w:p/>
     <w:sectPr>

</xml_diff>

<commit_message>
fixed totalprice=0 issue and the two transaction cases that didn't work
</commit_message>
<xml_diff>
--- a/A3 Analysis and Design.docx
+++ b/A3 Analysis and Design.docx
@@ -7,12 +7,12 @@
         <w:jc w:val="center"/>
       </w:pPr>
       <w:r>
-        <w:t>Analysis</w:t>
+        <w:t>Anal</w:t>
       </w:r>
-    </w:p>
-    <w:p>
+      <w:bookmarkStart w:id="0" w:name="_GoBack"/>
+      <w:bookmarkEnd w:id="0"/>
       <w:r>
-        <w:t>Blah de blah</w:t>
+        <w:t>ysis</w:t>
       </w:r>
     </w:p>
     <w:p/>
@@ -24,163 +24,7 @@
         <w:t>Design</w:t>
       </w:r>
     </w:p>
-    <w:p>
-      <w:pPr>
-        <w:pStyle w:val="Default"/>
-        <w:rPr>
-          <w:sz w:val="23"/>
-          <w:szCs w:val="23"/>
-        </w:rPr>
-      </w:pPr>
-      <w:r>
-        <w:rPr>
-          <w:b/>
-          <w:bCs/>
-          <w:sz w:val="23"/>
-          <w:szCs w:val="23"/>
-        </w:rPr>
-        <w:t xml:space="preserve">The design of your program will require you to define and submit: </w:t>
-      </w:r>
-    </w:p>
-    <w:p>
-      <w:pPr>
-        <w:pStyle w:val="Default"/>
-        <w:rPr>
-          <w:sz w:val="23"/>
-          <w:szCs w:val="23"/>
-        </w:rPr>
-      </w:pPr>
-      <w:r>
-        <w:rPr>
-          <w:rFonts w:ascii="Wingdings" w:hAnsi="Wingdings" w:cs="Wingdings"/>
-          <w:sz w:val="23"/>
-          <w:szCs w:val="23"/>
-        </w:rPr>
-        <w:t></w:t>
-      </w:r>
-      <w:r>
-        <w:rPr>
-          <w:rFonts w:ascii="Wingdings" w:hAnsi="Wingdings" w:cs="Wingdings"/>
-          <w:sz w:val="23"/>
-          <w:szCs w:val="23"/>
-        </w:rPr>
-        <w:t></w:t>
-      </w:r>
-      <w:r>
-        <w:rPr>
-          <w:sz w:val="23"/>
-          <w:szCs w:val="23"/>
-        </w:rPr>
-        <w:t xml:space="preserve">A System level use case diagram </w:t>
-      </w:r>
-      <w:bookmarkStart w:id="0" w:name="_GoBack"/>
-      <w:bookmarkEnd w:id="0"/>
-    </w:p>
-    <w:p>
-      <w:pPr>
-        <w:pStyle w:val="Default"/>
-        <w:rPr>
-          <w:sz w:val="23"/>
-          <w:szCs w:val="23"/>
-        </w:rPr>
-      </w:pPr>
-      <w:r>
-        <w:rPr>
-          <w:rFonts w:ascii="Wingdings" w:hAnsi="Wingdings" w:cs="Wingdings"/>
-          <w:sz w:val="23"/>
-          <w:szCs w:val="23"/>
-        </w:rPr>
-        <w:t></w:t>
-      </w:r>
-      <w:r>
-        <w:rPr>
-          <w:rFonts w:ascii="Wingdings" w:hAnsi="Wingdings" w:cs="Wingdings"/>
-          <w:sz w:val="23"/>
-          <w:szCs w:val="23"/>
-        </w:rPr>
-        <w:t></w:t>
-      </w:r>
-      <w:r>
-        <w:rPr>
-          <w:sz w:val="23"/>
-          <w:szCs w:val="23"/>
-        </w:rPr>
-        <w:t xml:space="preserve">An ADT level description for each class that you create </w:t>
-      </w:r>
-    </w:p>
-    <w:p>
-      <w:pPr>
-        <w:pStyle w:val="Default"/>
-        <w:rPr>
-          <w:sz w:val="23"/>
-          <w:szCs w:val="23"/>
-        </w:rPr>
-      </w:pPr>
-      <w:r>
-        <w:rPr>
-          <w:rFonts w:ascii="Wingdings" w:hAnsi="Wingdings" w:cs="Wingdings"/>
-          <w:sz w:val="23"/>
-          <w:szCs w:val="23"/>
-        </w:rPr>
-        <w:t></w:t>
-      </w:r>
-      <w:r>
-        <w:rPr>
-          <w:rFonts w:ascii="Wingdings" w:hAnsi="Wingdings" w:cs="Wingdings"/>
-          <w:sz w:val="23"/>
-          <w:szCs w:val="23"/>
-        </w:rPr>
-        <w:t></w:t>
-      </w:r>
-      <w:r>
-        <w:rPr>
-          <w:sz w:val="23"/>
-          <w:szCs w:val="23"/>
-        </w:rPr>
-        <w:t xml:space="preserve">A functional block diagram showing the calling relationships between methods (library methods are not to be included; just yours) </w:t>
-      </w:r>
-    </w:p>
-    <w:p>
-      <w:pPr>
-        <w:pStyle w:val="Default"/>
-        <w:rPr>
-          <w:sz w:val="23"/>
-          <w:szCs w:val="23"/>
-        </w:rPr>
-      </w:pPr>
-      <w:r>
-        <w:rPr>
-          <w:rFonts w:ascii="Wingdings" w:hAnsi="Wingdings" w:cs="Wingdings"/>
-          <w:sz w:val="23"/>
-          <w:szCs w:val="23"/>
-        </w:rPr>
-        <w:t></w:t>
-      </w:r>
-      <w:r>
-        <w:rPr>
-          <w:rFonts w:ascii="Wingdings" w:hAnsi="Wingdings" w:cs="Wingdings"/>
-          <w:sz w:val="23"/>
-          <w:szCs w:val="23"/>
-        </w:rPr>
-        <w:t></w:t>
-      </w:r>
-      <w:r>
-        <w:rPr>
-          <w:sz w:val="23"/>
-          <w:szCs w:val="23"/>
-        </w:rPr>
-        <w:t>The algorithm needed for the driver logic (main method)</w:t>
-      </w:r>
-    </w:p>
-    <w:p>
-      <w:pPr>
-        <w:pStyle w:val="Default"/>
-        <w:rPr>
-          <w:sz w:val="23"/>
-          <w:szCs w:val="23"/>
-        </w:rPr>
-      </w:pPr>
-    </w:p>
+    <w:p/>
     <w:p>
       <w:pPr>
         <w:pStyle w:val="Default"/>

</xml_diff>

<commit_message>
Added optype enum to its own file
</commit_message>
<xml_diff>
--- a/A3 Analysis and Design.docx
+++ b/A3 Analysis and Design.docx
@@ -136,14 +136,468 @@
       <w:pPr>
         <w:jc w:val="center"/>
       </w:pPr>
+      <w:r>
+        <w:lastRenderedPageBreak/>
+        <w:t>Design</w:t>
+      </w:r>
+    </w:p>
+    <w:p>
+      <w:r>
+        <w:t>Use Case Diagram:</w:t>
+      </w:r>
+    </w:p>
+    <w:p>
+      <w:r>
+        <w:rPr>
+          <w:noProof/>
+        </w:rPr>
+        <w:drawing>
+          <wp:inline distT="0" distB="0" distL="0" distR="0">
+            <wp:extent cx="5943600" cy="4359275"/>
+            <wp:effectExtent l="0" t="0" r="0" b="3175"/>
+            <wp:docPr id="2" name="Picture 2"/>
+            <wp:cNvGraphicFramePr>
+              <a:graphicFrameLocks xmlns:a="http://schemas.openxmlformats.org/drawingml/2006/main" noChangeAspect="1"/>
+            </wp:cNvGraphicFramePr>
+            <a:graphic xmlns:a="http://schemas.openxmlformats.org/drawingml/2006/main">
+              <a:graphicData uri="http://schemas.openxmlformats.org/drawingml/2006/picture">
+                <pic:pic xmlns:pic="http://schemas.openxmlformats.org/drawingml/2006/picture">
+                  <pic:nvPicPr>
+                    <pic:cNvPr id="2" name="A3 Use Case Diagram.png"/>
+                    <pic:cNvPicPr/>
+                  </pic:nvPicPr>
+                  <pic:blipFill>
+                    <a:blip r:embed="rId6">
+                      <a:extLst>
+                        <a:ext uri="{28A0092B-C50C-407E-A947-70E740481C1C}">
+                          <a14:useLocalDpi xmlns:a14="http://schemas.microsoft.com/office/drawing/2010/main" val="0"/>
+                        </a:ext>
+                      </a:extLst>
+                    </a:blip>
+                    <a:stretch>
+                      <a:fillRect/>
+                    </a:stretch>
+                  </pic:blipFill>
+                  <pic:spPr>
+                    <a:xfrm>
+                      <a:off x="0" y="0"/>
+                      <a:ext cx="5943600" cy="4359275"/>
+                    </a:xfrm>
+                    <a:prstGeom prst="rect">
+                      <a:avLst/>
+                    </a:prstGeom>
+                  </pic:spPr>
+                </pic:pic>
+              </a:graphicData>
+            </a:graphic>
+          </wp:inline>
+        </w:drawing>
+      </w:r>
+    </w:p>
+    <w:p>
+      <w:pPr>
+        <w:pStyle w:val="Default"/>
+        <w:rPr>
+          <w:sz w:val="23"/>
+          <w:szCs w:val="23"/>
+        </w:rPr>
+      </w:pPr>
+      <w:r>
+        <w:rPr>
+          <w:sz w:val="23"/>
+          <w:szCs w:val="23"/>
+        </w:rPr>
+        <w:t>Main Algorithm Pseudocode:</w:t>
+      </w:r>
+    </w:p>
+    <w:p>
+      <w:pPr>
+        <w:pStyle w:val="Default"/>
+        <w:rPr>
+          <w:sz w:val="23"/>
+          <w:szCs w:val="23"/>
+        </w:rPr>
+      </w:pPr>
+    </w:p>
+    <w:p>
+      <w:pPr>
+        <w:pStyle w:val="Default"/>
+        <w:rPr>
+          <w:sz w:val="23"/>
+          <w:szCs w:val="23"/>
+        </w:rPr>
+      </w:pPr>
+      <w:r>
+        <w:rPr>
+          <w:sz w:val="23"/>
+          <w:szCs w:val="23"/>
+        </w:rPr>
+        <w:t>Get file path from args.</w:t>
+      </w:r>
+    </w:p>
+    <w:p>
+      <w:pPr>
+        <w:pStyle w:val="Default"/>
+        <w:rPr>
+          <w:sz w:val="23"/>
+          <w:szCs w:val="23"/>
+        </w:rPr>
+      </w:pPr>
+      <w:r>
+        <w:rPr>
+          <w:sz w:val="23"/>
+          <w:szCs w:val="23"/>
+        </w:rPr>
+        <w:t>Initialize a new Shopping Cart object</w:t>
+      </w:r>
+    </w:p>
+    <w:p>
+      <w:pPr>
+        <w:pStyle w:val="Default"/>
+        <w:rPr>
+          <w:sz w:val="23"/>
+          <w:szCs w:val="23"/>
+        </w:rPr>
+      </w:pPr>
+      <w:r>
+        <w:rPr>
+          <w:sz w:val="23"/>
+          <w:szCs w:val="23"/>
+        </w:rPr>
+        <w:t>Read file one line at a time. For each line:</w:t>
+      </w:r>
+    </w:p>
+    <w:p>
+      <w:pPr>
+        <w:pStyle w:val="Default"/>
+        <w:rPr>
+          <w:sz w:val="23"/>
+          <w:szCs w:val="23"/>
+        </w:rPr>
+      </w:pPr>
+      <w:r>
+        <w:rPr>
+          <w:sz w:val="23"/>
+          <w:szCs w:val="23"/>
+        </w:rPr>
+        <w:tab/>
+        <w:t xml:space="preserve">Make sure line isn’t empty or just whitespace. </w:t>
+      </w:r>
+    </w:p>
+    <w:p>
+      <w:pPr>
+        <w:pStyle w:val="Default"/>
+        <w:ind w:firstLine="720"/>
+        <w:rPr>
+          <w:sz w:val="23"/>
+          <w:szCs w:val="23"/>
+        </w:rPr>
+      </w:pPr>
+      <w:r>
+        <w:rPr>
+          <w:sz w:val="23"/>
+          <w:szCs w:val="23"/>
+        </w:rPr>
+        <w:t>If so:</w:t>
+      </w:r>
+    </w:p>
+    <w:p>
+      <w:pPr>
+        <w:pStyle w:val="Default"/>
+        <w:ind w:left="720" w:firstLine="720"/>
+        <w:rPr>
+          <w:sz w:val="23"/>
+          <w:szCs w:val="23"/>
+        </w:rPr>
+      </w:pPr>
+      <w:r>
+        <w:rPr>
+          <w:sz w:val="23"/>
+          <w:szCs w:val="23"/>
+        </w:rPr>
+        <w:t>Do nothing.</w:t>
+      </w:r>
+    </w:p>
+    <w:p>
+      <w:pPr>
+        <w:pStyle w:val="Default"/>
+        <w:ind w:firstLine="720"/>
+        <w:rPr>
+          <w:sz w:val="23"/>
+          <w:szCs w:val="23"/>
+        </w:rPr>
+      </w:pPr>
+      <w:r>
+        <w:rPr>
+          <w:sz w:val="23"/>
+          <w:szCs w:val="23"/>
+        </w:rPr>
+        <w:t>If not:</w:t>
+      </w:r>
+    </w:p>
+    <w:p>
+      <w:pPr>
+        <w:pStyle w:val="Default"/>
+        <w:rPr>
+          <w:sz w:val="23"/>
+          <w:szCs w:val="23"/>
+        </w:rPr>
+      </w:pPr>
+      <w:r>
+        <w:rPr>
+          <w:sz w:val="23"/>
+          <w:szCs w:val="23"/>
+        </w:rPr>
+        <w:tab/>
+      </w:r>
+      <w:r>
+        <w:rPr>
+          <w:sz w:val="23"/>
+          <w:szCs w:val="23"/>
+        </w:rPr>
+        <w:tab/>
+        <w:t>Initialize an Operation object from the line in the file.</w:t>
+      </w:r>
+    </w:p>
+    <w:p>
+      <w:pPr>
+        <w:pStyle w:val="Default"/>
+        <w:rPr>
+          <w:sz w:val="23"/>
+          <w:szCs w:val="23"/>
+        </w:rPr>
+      </w:pPr>
+      <w:r>
+        <w:rPr>
+          <w:sz w:val="23"/>
+          <w:szCs w:val="23"/>
+        </w:rPr>
+        <w:tab/>
+      </w:r>
+      <w:r>
+        <w:rPr>
+          <w:sz w:val="23"/>
+          <w:szCs w:val="23"/>
+        </w:rPr>
+        <w:tab/>
+      </w:r>
+      <w:r>
+        <w:rPr>
+          <w:sz w:val="23"/>
+          <w:szCs w:val="23"/>
+        </w:rPr>
+        <w:t>If the operation entered is invalid, display the error</w:t>
+      </w:r>
+      <w:r>
+        <w:rPr>
+          <w:sz w:val="23"/>
+          <w:szCs w:val="23"/>
+        </w:rPr>
+        <w:t xml:space="preserve"> to the user.</w:t>
+      </w:r>
+    </w:p>
+    <w:p>
+      <w:pPr>
+        <w:pStyle w:val="Default"/>
+        <w:rPr>
+          <w:sz w:val="23"/>
+          <w:szCs w:val="23"/>
+        </w:rPr>
+      </w:pPr>
+      <w:r>
+        <w:rPr>
+          <w:sz w:val="23"/>
+          <w:szCs w:val="23"/>
+        </w:rPr>
+        <w:tab/>
+      </w:r>
+      <w:r>
+        <w:rPr>
+          <w:sz w:val="23"/>
+          <w:szCs w:val="23"/>
+        </w:rPr>
+        <w:tab/>
+        <w:t>Otherwise, P</w:t>
+      </w:r>
+      <w:r>
+        <w:rPr>
+          <w:sz w:val="23"/>
+          <w:szCs w:val="23"/>
+        </w:rPr>
+        <w:t>erform the operation on the shopping cart using performOperation(op)</w:t>
+      </w:r>
+    </w:p>
+    <w:p>
+      <w:pPr>
+        <w:pStyle w:val="Default"/>
+        <w:rPr>
+          <w:sz w:val="23"/>
+          <w:szCs w:val="23"/>
+        </w:rPr>
+      </w:pPr>
+      <w:r>
+        <w:rPr>
+          <w:sz w:val="23"/>
+          <w:szCs w:val="23"/>
+        </w:rPr>
+        <w:tab/>
+      </w:r>
+      <w:r>
+        <w:rPr>
+          <w:sz w:val="23"/>
+          <w:szCs w:val="23"/>
+        </w:rPr>
+        <w:tab/>
+      </w:r>
+      <w:r>
+        <w:rPr>
+          <w:sz w:val="23"/>
+          <w:szCs w:val="23"/>
+        </w:rPr>
+        <w:tab/>
+        <w:t xml:space="preserve">      </w:t>
+      </w:r>
+      <w:r>
+        <w:rPr>
+          <w:sz w:val="23"/>
+          <w:szCs w:val="23"/>
+        </w:rPr>
+        <w:t>Display the results of the operation to the user.</w:t>
+      </w:r>
+    </w:p>
+    <w:p>
+      <w:pPr>
+        <w:pStyle w:val="Default"/>
+        <w:rPr>
+          <w:sz w:val="23"/>
+          <w:szCs w:val="23"/>
+        </w:rPr>
+      </w:pPr>
+      <w:r>
+        <w:rPr>
+          <w:sz w:val="23"/>
+          <w:szCs w:val="23"/>
+        </w:rPr>
+        <w:t xml:space="preserve">After reading all lines from the file, </w:t>
+      </w:r>
+      <w:r>
+        <w:rPr>
+          <w:sz w:val="23"/>
+          <w:szCs w:val="23"/>
+        </w:rPr>
+        <w:t>print a cart receipt/summary.</w:t>
+      </w:r>
       <w:bookmarkStart w:id="0" w:name="_GoBack"/>
       <w:bookmarkEnd w:id="0"/>
-      <w:r>
-        <w:lastRenderedPageBreak/>
-        <w:t>Design</w:t>
-      </w:r>
-    </w:p>
-    <w:p/>
+    </w:p>
+    <w:p>
+      <w:pPr>
+        <w:pStyle w:val="Default"/>
+        <w:rPr>
+          <w:sz w:val="23"/>
+          <w:szCs w:val="23"/>
+        </w:rPr>
+      </w:pPr>
+    </w:p>
+    <w:p>
+      <w:pPr>
+        <w:pStyle w:val="Default"/>
+        <w:rPr>
+          <w:sz w:val="23"/>
+          <w:szCs w:val="23"/>
+        </w:rPr>
+      </w:pPr>
+    </w:p>
+    <w:p>
+      <w:pPr>
+        <w:pStyle w:val="Default"/>
+        <w:rPr>
+          <w:sz w:val="23"/>
+          <w:szCs w:val="23"/>
+        </w:rPr>
+      </w:pPr>
+    </w:p>
+    <w:p>
+      <w:pPr>
+        <w:pStyle w:val="Default"/>
+        <w:rPr>
+          <w:sz w:val="23"/>
+          <w:szCs w:val="23"/>
+        </w:rPr>
+      </w:pPr>
+    </w:p>
+    <w:p>
+      <w:pPr>
+        <w:pStyle w:val="Default"/>
+        <w:rPr>
+          <w:sz w:val="23"/>
+          <w:szCs w:val="23"/>
+        </w:rPr>
+      </w:pPr>
+    </w:p>
+    <w:p>
+      <w:pPr>
+        <w:pStyle w:val="Default"/>
+        <w:rPr>
+          <w:sz w:val="23"/>
+          <w:szCs w:val="23"/>
+        </w:rPr>
+      </w:pPr>
+    </w:p>
+    <w:p>
+      <w:pPr>
+        <w:pStyle w:val="Default"/>
+        <w:rPr>
+          <w:sz w:val="23"/>
+          <w:szCs w:val="23"/>
+        </w:rPr>
+      </w:pPr>
+    </w:p>
+    <w:p>
+      <w:pPr>
+        <w:pStyle w:val="Default"/>
+        <w:rPr>
+          <w:sz w:val="23"/>
+          <w:szCs w:val="23"/>
+        </w:rPr>
+      </w:pPr>
+    </w:p>
+    <w:p>
+      <w:pPr>
+        <w:pStyle w:val="Default"/>
+        <w:rPr>
+          <w:sz w:val="23"/>
+          <w:szCs w:val="23"/>
+        </w:rPr>
+      </w:pPr>
+    </w:p>
+    <w:p>
+      <w:pPr>
+        <w:pStyle w:val="Default"/>
+        <w:rPr>
+          <w:sz w:val="23"/>
+          <w:szCs w:val="23"/>
+        </w:rPr>
+      </w:pPr>
+    </w:p>
+    <w:p>
+      <w:pPr>
+        <w:pStyle w:val="Default"/>
+        <w:rPr>
+          <w:sz w:val="23"/>
+          <w:szCs w:val="23"/>
+        </w:rPr>
+      </w:pPr>
+    </w:p>
+    <w:p>
+      <w:pPr>
+        <w:pStyle w:val="Default"/>
+        <w:rPr>
+          <w:sz w:val="23"/>
+          <w:szCs w:val="23"/>
+        </w:rPr>
+      </w:pPr>
+    </w:p>
     <w:p>
       <w:pPr>
         <w:pStyle w:val="Default"/>
@@ -197,7 +651,7 @@
                     <pic:cNvPicPr/>
                   </pic:nvPicPr>
                   <pic:blipFill>
-                    <a:blip r:embed="rId6">
+                    <a:blip r:embed="rId7">
                       <a:extLst>
                         <a:ext uri="{28A0092B-C50C-407E-A947-70E740481C1C}">
                           <a14:useLocalDpi xmlns:a14="http://schemas.microsoft.com/office/drawing/2010/main" val="0"/>
@@ -226,12 +680,12 @@
     </w:p>
     <w:p/>
     <w:sectPr>
-      <w:headerReference w:type="even" r:id="rId7"/>
-      <w:headerReference w:type="default" r:id="rId8"/>
-      <w:footerReference w:type="even" r:id="rId9"/>
-      <w:footerReference w:type="default" r:id="rId10"/>
-      <w:headerReference w:type="first" r:id="rId11"/>
-      <w:footerReference w:type="first" r:id="rId12"/>
+      <w:headerReference w:type="even" r:id="rId8"/>
+      <w:headerReference w:type="default" r:id="rId9"/>
+      <w:footerReference w:type="even" r:id="rId10"/>
+      <w:footerReference w:type="default" r:id="rId11"/>
+      <w:headerReference w:type="first" r:id="rId12"/>
+      <w:footerReference w:type="first" r:id="rId13"/>
       <w:pgSz w:w="12240" w:h="15840"/>
       <w:pgMar w:top="1440" w:right="1440" w:bottom="1440" w:left="1440" w:header="720" w:footer="720" w:gutter="0"/>
       <w:cols w:space="720"/>

</xml_diff>

<commit_message>
Finished cooper analysis design stuff
</commit_message>
<xml_diff>
--- a/A3 Analysis and Design.docx
+++ b/A3 Analysis and Design.docx
@@ -145,6 +145,8 @@
       <w:r>
         <w:t>Use Case Diagram:</w:t>
       </w:r>
+      <w:bookmarkStart w:id="0" w:name="_GoBack"/>
+      <w:bookmarkEnd w:id="0"/>
     </w:p>
     <w:p>
       <w:r>
@@ -153,8 +155,8 @@
         </w:rPr>
         <w:drawing>
           <wp:inline distT="0" distB="0" distL="0" distR="0">
-            <wp:extent cx="5943600" cy="4359275"/>
-            <wp:effectExtent l="0" t="0" r="0" b="3175"/>
+            <wp:extent cx="5943600" cy="4327071"/>
+            <wp:effectExtent l="0" t="0" r="0" b="0"/>
             <wp:docPr id="2" name="Picture 2"/>
             <wp:cNvGraphicFramePr>
               <a:graphicFrameLocks xmlns:a="http://schemas.openxmlformats.org/drawingml/2006/main" noChangeAspect="1"/>
@@ -181,7 +183,7 @@
                   <pic:spPr>
                     <a:xfrm>
                       <a:off x="0" y="0"/>
-                      <a:ext cx="5943600" cy="4359275"/>
+                      <a:ext cx="5943600" cy="4327071"/>
                     </a:xfrm>
                     <a:prstGeom prst="rect">
                       <a:avLst/>
@@ -424,7 +426,23 @@
           <w:sz w:val="23"/>
           <w:szCs w:val="23"/>
         </w:rPr>
-        <w:t>erform the operation on the shopping cart using performOperation(op)</w:t>
+        <w:t xml:space="preserve">erform the operation on the shopping cart using </w:t>
+      </w:r>
+      <w:proofErr w:type="gramStart"/>
+      <w:r>
+        <w:rPr>
+          <w:sz w:val="23"/>
+          <w:szCs w:val="23"/>
+        </w:rPr>
+        <w:t>performOperation(</w:t>
+      </w:r>
+      <w:proofErr w:type="gramEnd"/>
+      <w:r>
+        <w:rPr>
+          <w:sz w:val="23"/>
+          <w:szCs w:val="23"/>
+        </w:rPr>
+        <w:t>op)</w:t>
       </w:r>
     </w:p>
     <w:p>
@@ -487,8 +505,6 @@
         </w:rPr>
         <w:t>print a cart receipt/summary.</w:t>
       </w:r>
-      <w:bookmarkStart w:id="0" w:name="_GoBack"/>
-      <w:bookmarkEnd w:id="0"/>
     </w:p>
     <w:p>
       <w:pPr>
@@ -802,7 +818,15 @@
       <w:jc w:val="right"/>
     </w:pPr>
     <w:r>
-      <w:t xml:space="preserve">Aria Pahlavan, </w:t>
+      <w:t xml:space="preserve">Aria </w:t>
+    </w:r>
+    <w:proofErr w:type="spellStart"/>
+    <w:r>
+      <w:t>Pahlavan</w:t>
+    </w:r>
+    <w:proofErr w:type="spellEnd"/>
+    <w:r>
+      <w:t xml:space="preserve">, </w:t>
     </w:r>
     <w:r>
       <w:t>ap44342</w:t>

</xml_diff>

<commit_message>
Edited A3 Analysis and Design file
</commit_message>
<xml_diff>
--- a/A3 Analysis and Design.docx
+++ b/A3 Analysis and Design.docx
@@ -5,152 +5,284 @@
     <w:p>
       <w:pPr>
         <w:jc w:val="center"/>
-      </w:pPr>
-      <w:r>
+        <w:rPr>
+          <w:rFonts w:asciiTheme="majorBidi" w:hAnsiTheme="majorBidi" w:cstheme="majorBidi"/>
+        </w:rPr>
+      </w:pPr>
+      <w:r>
+        <w:rPr>
+          <w:rFonts w:asciiTheme="majorBidi" w:hAnsiTheme="majorBidi" w:cstheme="majorBidi"/>
+        </w:rPr>
         <w:t>Analysis</w:t>
       </w:r>
     </w:p>
     <w:p>
-      <w:r>
+      <w:pPr>
+        <w:rPr>
+          <w:rFonts w:asciiTheme="majorBidi" w:hAnsiTheme="majorBidi" w:cstheme="majorBidi"/>
+        </w:rPr>
+      </w:pPr>
+      <w:r>
+        <w:rPr>
+          <w:rFonts w:asciiTheme="majorBidi" w:hAnsiTheme="majorBidi" w:cstheme="majorBidi"/>
+        </w:rPr>
         <w:tab/>
         <w:t xml:space="preserve">Assignment 3 tasks us to design and develop a Java application that emulates a shopping cart that will take a file input by the user and do operations on the cart depending on what operations the user specified. </w:t>
       </w:r>
       <w:r>
+        <w:rPr>
+          <w:rFonts w:asciiTheme="majorBidi" w:hAnsiTheme="majorBidi" w:cstheme="majorBidi"/>
+        </w:rPr>
         <w:t xml:space="preserve">The program should take the file from args, parse each line as an operation, perform the operation on the cart, printing </w:t>
       </w:r>
       <w:r>
+        <w:rPr>
+          <w:rFonts w:asciiTheme="majorBidi" w:hAnsiTheme="majorBidi" w:cstheme="majorBidi"/>
+        </w:rPr>
         <w:t>f</w:t>
       </w:r>
       <w:r>
+        <w:rPr>
+          <w:rFonts w:asciiTheme="majorBidi" w:hAnsiTheme="majorBidi" w:cstheme="majorBidi"/>
+        </w:rPr>
         <w:t>eedback about each operation along the way, then lastl</w:t>
       </w:r>
       <w:r>
+        <w:rPr>
+          <w:rFonts w:asciiTheme="majorBidi" w:hAnsiTheme="majorBidi" w:cstheme="majorBidi"/>
+        </w:rPr>
         <w:t xml:space="preserve">y </w:t>
       </w:r>
       <w:r>
+        <w:rPr>
+          <w:rFonts w:asciiTheme="majorBidi" w:hAnsiTheme="majorBidi" w:cstheme="majorBidi"/>
+        </w:rPr>
         <w:t>output</w:t>
       </w:r>
       <w:r>
+        <w:rPr>
+          <w:rFonts w:asciiTheme="majorBidi" w:hAnsiTheme="majorBidi" w:cstheme="majorBidi"/>
+        </w:rPr>
         <w:t xml:space="preserve"> a cart receipt/summary </w:t>
       </w:r>
       <w:r>
+        <w:rPr>
+          <w:rFonts w:asciiTheme="majorBidi" w:hAnsiTheme="majorBidi" w:cstheme="majorBidi"/>
+        </w:rPr>
         <w:t xml:space="preserve">then terminate. </w:t>
       </w:r>
       <w:r>
+        <w:rPr>
+          <w:rFonts w:asciiTheme="majorBidi" w:hAnsiTheme="majorBidi" w:cstheme="majorBidi"/>
+        </w:rPr>
         <w:t>If a user enters an invalid operation in the file, our program should output an error message</w:t>
       </w:r>
       <w:r>
+        <w:rPr>
+          <w:rFonts w:asciiTheme="majorBidi" w:hAnsiTheme="majorBidi" w:cstheme="majorBidi"/>
+        </w:rPr>
         <w:t>, skip the invalid operation,</w:t>
       </w:r>
       <w:r>
+        <w:rPr>
+          <w:rFonts w:asciiTheme="majorBidi" w:hAnsiTheme="majorBidi" w:cstheme="majorBidi"/>
+        </w:rPr>
         <w:t xml:space="preserve"> and continue performing operations. </w:t>
       </w:r>
     </w:p>
     <w:p>
       <w:pPr>
         <w:ind w:firstLine="720"/>
-      </w:pPr>
-      <w:r>
+        <w:rPr>
+          <w:rFonts w:asciiTheme="majorBidi" w:hAnsiTheme="majorBidi" w:cstheme="majorBidi"/>
+        </w:rPr>
+      </w:pPr>
+      <w:r>
+        <w:rPr>
+          <w:rFonts w:asciiTheme="majorBidi" w:hAnsiTheme="majorBidi" w:cstheme="majorBidi"/>
+        </w:rPr>
         <w:t>There are 5 different types of operations the user can perform: insert, search, update, delete, print. Insert adds an item to the shopping cart. Search counts the total quantity of items in the user’s cart with the specified name. Update changes the quantity value of the first instance of an item with the specified name. Delete removes all items with the specified name from the user’s cart, returning the total quantity deleted. Print outputs a cart receipt/summary to the standard output screen.</w:t>
       </w:r>
       <w:r>
+        <w:rPr>
+          <w:rFonts w:asciiTheme="majorBidi" w:hAnsiTheme="majorBidi" w:cstheme="majorBidi"/>
+        </w:rPr>
         <w:t xml:space="preserve"> </w:t>
       </w:r>
     </w:p>
     <w:p>
       <w:pPr>
         <w:ind w:firstLine="720"/>
-      </w:pPr>
-      <w:r>
+        <w:rPr>
+          <w:rFonts w:asciiTheme="majorBidi" w:hAnsiTheme="majorBidi" w:cstheme="majorBidi"/>
+        </w:rPr>
+      </w:pPr>
+      <w:r>
+        <w:rPr>
+          <w:rFonts w:asciiTheme="majorBidi" w:hAnsiTheme="majorBidi" w:cstheme="majorBidi"/>
+        </w:rPr>
         <w:t>Each item in the cart can be of 3 types (clothing, groceries,</w:t>
       </w:r>
       <w:r>
+        <w:rPr>
+          <w:rFonts w:asciiTheme="majorBidi" w:hAnsiTheme="majorBidi" w:cstheme="majorBidi"/>
+        </w:rPr>
         <w:t xml:space="preserve"> or</w:t>
       </w:r>
       <w:r>
+        <w:rPr>
+          <w:rFonts w:asciiTheme="majorBidi" w:hAnsiTheme="majorBidi" w:cstheme="majorBidi"/>
+        </w:rPr>
         <w:t xml:space="preserve"> electronics) and each type has its own special features. Clothing has no premium shipping option.</w:t>
       </w:r>
       <w:r>
+        <w:rPr>
+          <w:rFonts w:asciiTheme="majorBidi" w:hAnsiTheme="majorBidi" w:cstheme="majorBidi"/>
+        </w:rPr>
         <w:t xml:space="preserve"> Groceries </w:t>
       </w:r>
       <w:r>
+        <w:rPr>
+          <w:rFonts w:asciiTheme="majorBidi" w:hAnsiTheme="majorBidi" w:cstheme="majorBidi"/>
+        </w:rPr>
         <w:t xml:space="preserve">can be perishable or nonperishable; premium shipping is required if perishable. </w:t>
       </w:r>
       <w:r>
+        <w:rPr>
+          <w:rFonts w:asciiTheme="majorBidi" w:hAnsiTheme="majorBidi" w:cstheme="majorBidi"/>
+        </w:rPr>
         <w:t xml:space="preserve">Also, sales tax isn’t applied to groceries. </w:t>
       </w:r>
       <w:r>
+        <w:rPr>
+          <w:rFonts w:asciiTheme="majorBidi" w:hAnsiTheme="majorBidi" w:cstheme="majorBidi"/>
+        </w:rPr>
         <w:t>Electronics can be fragile or not, premium shipping is required when fragile, and the electronics must</w:t>
       </w:r>
       <w:r>
+        <w:rPr>
+          <w:rFonts w:asciiTheme="majorBidi" w:hAnsiTheme="majorBidi" w:cstheme="majorBidi"/>
+        </w:rPr>
         <w:t xml:space="preserve"> be</w:t>
       </w:r>
       <w:r>
+        <w:rPr>
+          <w:rFonts w:asciiTheme="majorBidi" w:hAnsiTheme="majorBidi" w:cstheme="majorBidi"/>
+        </w:rPr>
         <w:t xml:space="preserve"> shipped to a valid state. Certain states don’t apply sales tax</w:t>
       </w:r>
       <w:r>
+        <w:rPr>
+          <w:rFonts w:asciiTheme="majorBidi" w:hAnsiTheme="majorBidi" w:cstheme="majorBidi"/>
+        </w:rPr>
         <w:t xml:space="preserve"> on electronics</w:t>
       </w:r>
       <w:r>
-        <w:t xml:space="preserve">: </w:t>
-      </w:r>
-      <w:r>
-        <w:t xml:space="preserve">TX, NM, VA, AZ, </w:t>
-      </w:r>
-      <w:r>
+        <w:rPr>
+          <w:rFonts w:asciiTheme="majorBidi" w:hAnsiTheme="majorBidi" w:cstheme="majorBidi"/>
+        </w:rPr>
+        <w:t xml:space="preserve">: TX, NM, VA, AZ, </w:t>
+      </w:r>
+      <w:r>
+        <w:rPr>
+          <w:rFonts w:asciiTheme="majorBidi" w:hAnsiTheme="majorBidi" w:cstheme="majorBidi"/>
+        </w:rPr>
         <w:t xml:space="preserve">and </w:t>
       </w:r>
       <w:r>
-        <w:t>AK</w:t>
-      </w:r>
-      <w:r>
-        <w:t>.</w:t>
+        <w:rPr>
+          <w:rFonts w:asciiTheme="majorBidi" w:hAnsiTheme="majorBidi" w:cstheme="majorBidi"/>
+        </w:rPr>
+        <w:t>AK.</w:t>
       </w:r>
     </w:p>
     <w:p>
       <w:pPr>
         <w:ind w:firstLine="720"/>
-      </w:pPr>
-      <w:r>
+        <w:rPr>
+          <w:rFonts w:asciiTheme="majorBidi" w:hAnsiTheme="majorBidi" w:cstheme="majorBidi"/>
+        </w:rPr>
+      </w:pPr>
+      <w:r>
+        <w:rPr>
+          <w:rFonts w:asciiTheme="majorBidi" w:hAnsiTheme="majorBidi" w:cstheme="majorBidi"/>
+        </w:rPr>
         <w:t>The design phase needs to include a system-level use case diagram, a UML model, ADT descriptions for every class, a functional block diagram showing calling relationships, and the algorithm for the main driver.</w:t>
       </w:r>
     </w:p>
     <w:p>
-      <w:r>
+      <w:pPr>
+        <w:rPr>
+          <w:rFonts w:asciiTheme="majorBidi" w:hAnsiTheme="majorBidi" w:cstheme="majorBidi"/>
+        </w:rPr>
+      </w:pPr>
+      <w:r>
+        <w:rPr>
+          <w:rFonts w:asciiTheme="majorBidi" w:hAnsiTheme="majorBidi" w:cstheme="majorBidi"/>
+        </w:rPr>
         <w:tab/>
         <w:t xml:space="preserve">The </w:t>
       </w:r>
       <w:r>
+        <w:rPr>
+          <w:rFonts w:asciiTheme="majorBidi" w:hAnsiTheme="majorBidi" w:cstheme="majorBidi"/>
+        </w:rPr>
         <w:t>code itself</w:t>
       </w:r>
       <w:r>
+        <w:rPr>
+          <w:rFonts w:asciiTheme="majorBidi" w:hAnsiTheme="majorBidi" w:cstheme="majorBidi"/>
+        </w:rPr>
         <w:t xml:space="preserve"> should also follow the coding style guidelines specified on Canvas, have understandable (and commented) logic, and be efficiently modifiable with encapsulated functionality.</w:t>
       </w:r>
     </w:p>
     <w:p>
       <w:pPr>
         <w:jc w:val="center"/>
+        <w:rPr>
+          <w:rFonts w:asciiTheme="majorBidi" w:hAnsiTheme="majorBidi" w:cstheme="majorBidi"/>
+        </w:rPr>
       </w:pPr>
     </w:p>
     <w:p>
       <w:pPr>
         <w:jc w:val="center"/>
-      </w:pPr>
-      <w:r>
+        <w:rPr>
+          <w:rFonts w:asciiTheme="majorBidi" w:hAnsiTheme="majorBidi" w:cstheme="majorBidi"/>
+        </w:rPr>
+      </w:pPr>
+      <w:r>
+        <w:rPr>
+          <w:rFonts w:asciiTheme="majorBidi" w:hAnsiTheme="majorBidi" w:cstheme="majorBidi"/>
+        </w:rPr>
+        <w:t>Design</w:t>
+      </w:r>
+    </w:p>
+    <w:p>
+      <w:pPr>
+        <w:rPr>
+          <w:rFonts w:asciiTheme="majorBidi" w:hAnsiTheme="majorBidi" w:cstheme="majorBidi"/>
+        </w:rPr>
+      </w:pPr>
+      <w:r>
+        <w:rPr>
+          <w:rFonts w:asciiTheme="majorBidi" w:hAnsiTheme="majorBidi" w:cstheme="majorBidi"/>
+        </w:rPr>
+        <w:t>Use Case Diagram:</w:t>
+      </w:r>
+    </w:p>
+    <w:p>
+      <w:pPr>
+        <w:rPr>
+          <w:rFonts w:asciiTheme="majorBidi" w:hAnsiTheme="majorBidi" w:cstheme="majorBidi"/>
+        </w:rPr>
+      </w:pPr>
+      <w:r>
+        <w:rPr>
+          <w:rFonts w:asciiTheme="majorBidi" w:hAnsiTheme="majorBidi" w:cstheme="majorBidi"/>
+          <w:noProof/>
+        </w:rPr>
         <w:lastRenderedPageBreak/>
-        <w:t>Design</w:t>
-      </w:r>
-    </w:p>
-    <w:p>
-      <w:r>
-        <w:t>Use Case Diagram:</w:t>
-      </w:r>
-    </w:p>
-    <w:p>
-      <w:r>
-        <w:rPr>
-          <w:noProof/>
-        </w:rPr>
         <w:drawing>
           <wp:inline distT="0" distB="0" distL="0" distR="0">
             <wp:extent cx="5943600" cy="4327071"/>
@@ -167,7 +299,7 @@
                     <pic:cNvPicPr/>
                   </pic:nvPicPr>
                   <pic:blipFill>
-                    <a:blip r:embed="rId6">
+                    <a:blip r:embed="rId7">
                       <a:extLst>
                         <a:ext uri="{28A0092B-C50C-407E-A947-70E740481C1C}">
                           <a14:useLocalDpi xmlns:a14="http://schemas.microsoft.com/office/drawing/2010/main" val="0"/>
@@ -198,12 +330,14 @@
       <w:pPr>
         <w:pStyle w:val="Default"/>
         <w:rPr>
-          <w:sz w:val="23"/>
-          <w:szCs w:val="23"/>
-        </w:rPr>
-      </w:pPr>
-      <w:r>
-        <w:rPr>
+          <w:rFonts w:asciiTheme="majorBidi" w:hAnsiTheme="majorBidi" w:cstheme="majorBidi"/>
+          <w:sz w:val="23"/>
+          <w:szCs w:val="23"/>
+        </w:rPr>
+      </w:pPr>
+      <w:r>
+        <w:rPr>
+          <w:rFonts w:asciiTheme="majorBidi" w:hAnsiTheme="majorBidi" w:cstheme="majorBidi"/>
           <w:sz w:val="23"/>
           <w:szCs w:val="23"/>
         </w:rPr>
@@ -214,6 +348,7 @@
       <w:pPr>
         <w:pStyle w:val="Default"/>
         <w:rPr>
+          <w:rFonts w:asciiTheme="majorBidi" w:hAnsiTheme="majorBidi" w:cstheme="majorBidi"/>
           <w:sz w:val="23"/>
           <w:szCs w:val="23"/>
         </w:rPr>
@@ -223,12 +358,14 @@
       <w:pPr>
         <w:pStyle w:val="Default"/>
         <w:rPr>
-          <w:sz w:val="23"/>
-          <w:szCs w:val="23"/>
-        </w:rPr>
-      </w:pPr>
-      <w:r>
-        <w:rPr>
+          <w:rFonts w:asciiTheme="majorBidi" w:hAnsiTheme="majorBidi" w:cstheme="majorBidi"/>
+          <w:sz w:val="23"/>
+          <w:szCs w:val="23"/>
+        </w:rPr>
+      </w:pPr>
+      <w:r>
+        <w:rPr>
+          <w:rFonts w:asciiTheme="majorBidi" w:hAnsiTheme="majorBidi" w:cstheme="majorBidi"/>
           <w:sz w:val="23"/>
           <w:szCs w:val="23"/>
         </w:rPr>
@@ -239,12 +376,14 @@
       <w:pPr>
         <w:pStyle w:val="Default"/>
         <w:rPr>
-          <w:sz w:val="23"/>
-          <w:szCs w:val="23"/>
-        </w:rPr>
-      </w:pPr>
-      <w:r>
-        <w:rPr>
+          <w:rFonts w:asciiTheme="majorBidi" w:hAnsiTheme="majorBidi" w:cstheme="majorBidi"/>
+          <w:sz w:val="23"/>
+          <w:szCs w:val="23"/>
+        </w:rPr>
+      </w:pPr>
+      <w:r>
+        <w:rPr>
+          <w:rFonts w:asciiTheme="majorBidi" w:hAnsiTheme="majorBidi" w:cstheme="majorBidi"/>
           <w:sz w:val="23"/>
           <w:szCs w:val="23"/>
         </w:rPr>
@@ -255,12 +394,14 @@
       <w:pPr>
         <w:pStyle w:val="Default"/>
         <w:rPr>
-          <w:sz w:val="23"/>
-          <w:szCs w:val="23"/>
-        </w:rPr>
-      </w:pPr>
-      <w:r>
-        <w:rPr>
+          <w:rFonts w:asciiTheme="majorBidi" w:hAnsiTheme="majorBidi" w:cstheme="majorBidi"/>
+          <w:sz w:val="23"/>
+          <w:szCs w:val="23"/>
+        </w:rPr>
+      </w:pPr>
+      <w:r>
+        <w:rPr>
+          <w:rFonts w:asciiTheme="majorBidi" w:hAnsiTheme="majorBidi" w:cstheme="majorBidi"/>
           <w:sz w:val="23"/>
           <w:szCs w:val="23"/>
         </w:rPr>
@@ -271,12 +412,14 @@
       <w:pPr>
         <w:pStyle w:val="Default"/>
         <w:rPr>
-          <w:sz w:val="23"/>
-          <w:szCs w:val="23"/>
-        </w:rPr>
-      </w:pPr>
-      <w:r>
-        <w:rPr>
+          <w:rFonts w:asciiTheme="majorBidi" w:hAnsiTheme="majorBidi" w:cstheme="majorBidi"/>
+          <w:sz w:val="23"/>
+          <w:szCs w:val="23"/>
+        </w:rPr>
+      </w:pPr>
+      <w:r>
+        <w:rPr>
+          <w:rFonts w:asciiTheme="majorBidi" w:hAnsiTheme="majorBidi" w:cstheme="majorBidi"/>
           <w:sz w:val="23"/>
           <w:szCs w:val="23"/>
         </w:rPr>
@@ -284,6 +427,7 @@
       </w:r>
       <w:r>
         <w:rPr>
+          <w:rFonts w:asciiTheme="majorBidi" w:hAnsiTheme="majorBidi" w:cstheme="majorBidi"/>
           <w:sz w:val="23"/>
           <w:szCs w:val="23"/>
         </w:rPr>
@@ -295,12 +439,14 @@
         <w:pStyle w:val="Default"/>
         <w:ind w:firstLine="720"/>
         <w:rPr>
-          <w:sz w:val="23"/>
-          <w:szCs w:val="23"/>
-        </w:rPr>
-      </w:pPr>
-      <w:r>
-        <w:rPr>
+          <w:rFonts w:asciiTheme="majorBidi" w:hAnsiTheme="majorBidi" w:cstheme="majorBidi"/>
+          <w:sz w:val="23"/>
+          <w:szCs w:val="23"/>
+        </w:rPr>
+      </w:pPr>
+      <w:r>
+        <w:rPr>
+          <w:rFonts w:asciiTheme="majorBidi" w:hAnsiTheme="majorBidi" w:cstheme="majorBidi"/>
           <w:sz w:val="23"/>
           <w:szCs w:val="23"/>
         </w:rPr>
@@ -312,12 +458,14 @@
         <w:pStyle w:val="Default"/>
         <w:ind w:left="720" w:firstLine="720"/>
         <w:rPr>
-          <w:sz w:val="23"/>
-          <w:szCs w:val="23"/>
-        </w:rPr>
-      </w:pPr>
-      <w:r>
-        <w:rPr>
+          <w:rFonts w:asciiTheme="majorBidi" w:hAnsiTheme="majorBidi" w:cstheme="majorBidi"/>
+          <w:sz w:val="23"/>
+          <w:szCs w:val="23"/>
+        </w:rPr>
+      </w:pPr>
+      <w:r>
+        <w:rPr>
+          <w:rFonts w:asciiTheme="majorBidi" w:hAnsiTheme="majorBidi" w:cstheme="majorBidi"/>
           <w:sz w:val="23"/>
           <w:szCs w:val="23"/>
         </w:rPr>
@@ -329,12 +477,14 @@
         <w:pStyle w:val="Default"/>
         <w:ind w:firstLine="720"/>
         <w:rPr>
-          <w:sz w:val="23"/>
-          <w:szCs w:val="23"/>
-        </w:rPr>
-      </w:pPr>
-      <w:r>
-        <w:rPr>
+          <w:rFonts w:asciiTheme="majorBidi" w:hAnsiTheme="majorBidi" w:cstheme="majorBidi"/>
+          <w:sz w:val="23"/>
+          <w:szCs w:val="23"/>
+        </w:rPr>
+      </w:pPr>
+      <w:r>
+        <w:rPr>
+          <w:rFonts w:asciiTheme="majorBidi" w:hAnsiTheme="majorBidi" w:cstheme="majorBidi"/>
           <w:sz w:val="23"/>
           <w:szCs w:val="23"/>
         </w:rPr>
@@ -345,12 +495,14 @@
       <w:pPr>
         <w:pStyle w:val="Default"/>
         <w:rPr>
-          <w:sz w:val="23"/>
-          <w:szCs w:val="23"/>
-        </w:rPr>
-      </w:pPr>
-      <w:r>
-        <w:rPr>
+          <w:rFonts w:asciiTheme="majorBidi" w:hAnsiTheme="majorBidi" w:cstheme="majorBidi"/>
+          <w:sz w:val="23"/>
+          <w:szCs w:val="23"/>
+        </w:rPr>
+      </w:pPr>
+      <w:r>
+        <w:rPr>
+          <w:rFonts w:asciiTheme="majorBidi" w:hAnsiTheme="majorBidi" w:cstheme="majorBidi"/>
           <w:sz w:val="23"/>
           <w:szCs w:val="23"/>
         </w:rPr>
@@ -358,32 +510,26 @@
       </w:r>
       <w:r>
         <w:rPr>
+          <w:rFonts w:asciiTheme="majorBidi" w:hAnsiTheme="majorBidi" w:cstheme="majorBidi"/>
           <w:sz w:val="23"/>
           <w:szCs w:val="23"/>
         </w:rPr>
         <w:tab/>
-        <w:t>Initiali</w:t>
-      </w:r>
-      <w:bookmarkStart w:id="0" w:name="_GoBack"/>
-      <w:bookmarkEnd w:id="0"/>
-      <w:r>
-        <w:rPr>
-          <w:sz w:val="23"/>
-          <w:szCs w:val="23"/>
-        </w:rPr>
-        <w:t>ze an Operation object from the line in the file.</w:t>
+        <w:t>Initialize an Operation object from the line in the file.</w:t>
       </w:r>
     </w:p>
     <w:p>
       <w:pPr>
         <w:pStyle w:val="Default"/>
         <w:rPr>
-          <w:sz w:val="23"/>
-          <w:szCs w:val="23"/>
-        </w:rPr>
-      </w:pPr>
-      <w:r>
-        <w:rPr>
+          <w:rFonts w:asciiTheme="majorBidi" w:hAnsiTheme="majorBidi" w:cstheme="majorBidi"/>
+          <w:sz w:val="23"/>
+          <w:szCs w:val="23"/>
+        </w:rPr>
+      </w:pPr>
+      <w:r>
+        <w:rPr>
+          <w:rFonts w:asciiTheme="majorBidi" w:hAnsiTheme="majorBidi" w:cstheme="majorBidi"/>
           <w:sz w:val="23"/>
           <w:szCs w:val="23"/>
         </w:rPr>
@@ -391,6 +537,7 @@
       </w:r>
       <w:r>
         <w:rPr>
+          <w:rFonts w:asciiTheme="majorBidi" w:hAnsiTheme="majorBidi" w:cstheme="majorBidi"/>
           <w:sz w:val="23"/>
           <w:szCs w:val="23"/>
         </w:rPr>
@@ -398,6 +545,7 @@
       </w:r>
       <w:r>
         <w:rPr>
+          <w:rFonts w:asciiTheme="majorBidi" w:hAnsiTheme="majorBidi" w:cstheme="majorBidi"/>
           <w:sz w:val="23"/>
           <w:szCs w:val="23"/>
         </w:rPr>
@@ -405,6 +553,7 @@
       </w:r>
       <w:r>
         <w:rPr>
+          <w:rFonts w:asciiTheme="majorBidi" w:hAnsiTheme="majorBidi" w:cstheme="majorBidi"/>
           <w:sz w:val="23"/>
           <w:szCs w:val="23"/>
         </w:rPr>
@@ -415,12 +564,14 @@
       <w:pPr>
         <w:pStyle w:val="Default"/>
         <w:rPr>
-          <w:sz w:val="23"/>
-          <w:szCs w:val="23"/>
-        </w:rPr>
-      </w:pPr>
-      <w:r>
-        <w:rPr>
+          <w:rFonts w:asciiTheme="majorBidi" w:hAnsiTheme="majorBidi" w:cstheme="majorBidi"/>
+          <w:sz w:val="23"/>
+          <w:szCs w:val="23"/>
+        </w:rPr>
+      </w:pPr>
+      <w:r>
+        <w:rPr>
+          <w:rFonts w:asciiTheme="majorBidi" w:hAnsiTheme="majorBidi" w:cstheme="majorBidi"/>
           <w:sz w:val="23"/>
           <w:szCs w:val="23"/>
         </w:rPr>
@@ -428,6 +579,7 @@
       </w:r>
       <w:r>
         <w:rPr>
+          <w:rFonts w:asciiTheme="majorBidi" w:hAnsiTheme="majorBidi" w:cstheme="majorBidi"/>
           <w:sz w:val="23"/>
           <w:szCs w:val="23"/>
         </w:rPr>
@@ -436,6 +588,7 @@
       </w:r>
       <w:r>
         <w:rPr>
+          <w:rFonts w:asciiTheme="majorBidi" w:hAnsiTheme="majorBidi" w:cstheme="majorBidi"/>
           <w:sz w:val="23"/>
           <w:szCs w:val="23"/>
         </w:rPr>
@@ -444,6 +597,7 @@
       <w:proofErr w:type="gramStart"/>
       <w:r>
         <w:rPr>
+          <w:rFonts w:asciiTheme="majorBidi" w:hAnsiTheme="majorBidi" w:cstheme="majorBidi"/>
           <w:sz w:val="23"/>
           <w:szCs w:val="23"/>
         </w:rPr>
@@ -452,6 +606,7 @@
       <w:proofErr w:type="gramEnd"/>
       <w:r>
         <w:rPr>
+          <w:rFonts w:asciiTheme="majorBidi" w:hAnsiTheme="majorBidi" w:cstheme="majorBidi"/>
           <w:sz w:val="23"/>
           <w:szCs w:val="23"/>
         </w:rPr>
@@ -462,12 +617,14 @@
       <w:pPr>
         <w:pStyle w:val="Default"/>
         <w:rPr>
-          <w:sz w:val="23"/>
-          <w:szCs w:val="23"/>
-        </w:rPr>
-      </w:pPr>
-      <w:r>
-        <w:rPr>
+          <w:rFonts w:asciiTheme="majorBidi" w:hAnsiTheme="majorBidi" w:cstheme="majorBidi"/>
+          <w:sz w:val="23"/>
+          <w:szCs w:val="23"/>
+        </w:rPr>
+      </w:pPr>
+      <w:r>
+        <w:rPr>
+          <w:rFonts w:asciiTheme="majorBidi" w:hAnsiTheme="majorBidi" w:cstheme="majorBidi"/>
           <w:sz w:val="23"/>
           <w:szCs w:val="23"/>
         </w:rPr>
@@ -475,6 +632,7 @@
       </w:r>
       <w:r>
         <w:rPr>
+          <w:rFonts w:asciiTheme="majorBidi" w:hAnsiTheme="majorBidi" w:cstheme="majorBidi"/>
           <w:sz w:val="23"/>
           <w:szCs w:val="23"/>
         </w:rPr>
@@ -482,6 +640,7 @@
       </w:r>
       <w:r>
         <w:rPr>
+          <w:rFonts w:asciiTheme="majorBidi" w:hAnsiTheme="majorBidi" w:cstheme="majorBidi"/>
           <w:sz w:val="23"/>
           <w:szCs w:val="23"/>
         </w:rPr>
@@ -490,6 +649,7 @@
       </w:r>
       <w:r>
         <w:rPr>
+          <w:rFonts w:asciiTheme="majorBidi" w:hAnsiTheme="majorBidi" w:cstheme="majorBidi"/>
           <w:sz w:val="23"/>
           <w:szCs w:val="23"/>
         </w:rPr>
@@ -500,12 +660,14 @@
       <w:pPr>
         <w:pStyle w:val="Default"/>
         <w:rPr>
-          <w:sz w:val="23"/>
-          <w:szCs w:val="23"/>
-        </w:rPr>
-      </w:pPr>
-      <w:r>
-        <w:rPr>
+          <w:rFonts w:asciiTheme="majorBidi" w:hAnsiTheme="majorBidi" w:cstheme="majorBidi"/>
+          <w:sz w:val="23"/>
+          <w:szCs w:val="23"/>
+        </w:rPr>
+      </w:pPr>
+      <w:r>
+        <w:rPr>
+          <w:rFonts w:asciiTheme="majorBidi" w:hAnsiTheme="majorBidi" w:cstheme="majorBidi"/>
           <w:sz w:val="23"/>
           <w:szCs w:val="23"/>
         </w:rPr>
@@ -513,6 +675,7 @@
       </w:r>
       <w:r>
         <w:rPr>
+          <w:rFonts w:asciiTheme="majorBidi" w:hAnsiTheme="majorBidi" w:cstheme="majorBidi"/>
           <w:sz w:val="23"/>
           <w:szCs w:val="23"/>
         </w:rPr>
@@ -523,6 +686,7 @@
       <w:pPr>
         <w:pStyle w:val="Default"/>
         <w:rPr>
+          <w:rFonts w:asciiTheme="majorBidi" w:hAnsiTheme="majorBidi" w:cstheme="majorBidi"/>
           <w:sz w:val="23"/>
           <w:szCs w:val="23"/>
         </w:rPr>
@@ -532,6 +696,7 @@
       <w:pPr>
         <w:pStyle w:val="Default"/>
         <w:rPr>
+          <w:rFonts w:asciiTheme="majorBidi" w:hAnsiTheme="majorBidi" w:cstheme="majorBidi"/>
           <w:sz w:val="23"/>
           <w:szCs w:val="23"/>
         </w:rPr>
@@ -541,51 +706,57 @@
       <w:pPr>
         <w:pStyle w:val="Default"/>
         <w:rPr>
-          <w:sz w:val="23"/>
-          <w:szCs w:val="23"/>
-        </w:rPr>
-      </w:pPr>
-      <w:r>
-        <w:rPr>
+          <w:rFonts w:asciiTheme="majorBidi" w:hAnsiTheme="majorBidi" w:cstheme="majorBidi"/>
+          <w:sz w:val="23"/>
+          <w:szCs w:val="23"/>
+        </w:rPr>
+      </w:pPr>
+      <w:r>
+        <w:rPr>
+          <w:rFonts w:asciiTheme="majorBidi" w:hAnsiTheme="majorBidi" w:cstheme="majorBidi"/>
+          <w:sz w:val="23"/>
+          <w:szCs w:val="23"/>
+        </w:rPr>
+        <w:t>UML Diagram:</w:t>
+      </w:r>
+    </w:p>
+    <w:p>
+      <w:pPr>
+        <w:pStyle w:val="Default"/>
+        <w:rPr>
+          <w:rFonts w:asciiTheme="majorBidi" w:hAnsiTheme="majorBidi" w:cstheme="majorBidi"/>
+          <w:sz w:val="23"/>
+          <w:szCs w:val="23"/>
+        </w:rPr>
+      </w:pPr>
+    </w:p>
+    <w:p>
+      <w:pPr>
+        <w:pStyle w:val="Default"/>
+        <w:rPr>
+          <w:rFonts w:asciiTheme="majorBidi" w:hAnsiTheme="majorBidi" w:cstheme="majorBidi"/>
+          <w:sz w:val="23"/>
+          <w:szCs w:val="23"/>
+        </w:rPr>
+      </w:pPr>
+    </w:p>
+    <w:p>
+      <w:pPr>
+        <w:pStyle w:val="Default"/>
+        <w:rPr>
+          <w:rFonts w:asciiTheme="majorBidi" w:hAnsiTheme="majorBidi" w:cstheme="majorBidi"/>
+          <w:sz w:val="32"/>
+          <w:szCs w:val="32"/>
+        </w:rPr>
+      </w:pPr>
+      <w:r>
+        <w:rPr>
+          <w:rFonts w:asciiTheme="majorBidi" w:hAnsiTheme="majorBidi" w:cstheme="majorBidi"/>
+          <w:noProof/>
           <w:sz w:val="23"/>
           <w:szCs w:val="23"/>
         </w:rPr>
         <w:lastRenderedPageBreak/>
-        <w:t>UML Diagram:</w:t>
-      </w:r>
-    </w:p>
-    <w:p>
-      <w:pPr>
-        <w:pStyle w:val="Default"/>
-        <w:rPr>
-          <w:sz w:val="23"/>
-          <w:szCs w:val="23"/>
-        </w:rPr>
-      </w:pPr>
-    </w:p>
-    <w:p>
-      <w:pPr>
-        <w:pStyle w:val="Default"/>
-        <w:rPr>
-          <w:sz w:val="23"/>
-          <w:szCs w:val="23"/>
-        </w:rPr>
-      </w:pPr>
-    </w:p>
-    <w:p>
-      <w:pPr>
-        <w:pStyle w:val="Default"/>
-        <w:rPr>
-          <w:sz w:val="23"/>
-          <w:szCs w:val="23"/>
-        </w:rPr>
-      </w:pPr>
-      <w:r>
-        <w:rPr>
-          <w:noProof/>
-          <w:sz w:val="23"/>
-          <w:szCs w:val="23"/>
-        </w:rPr>
         <w:drawing>
           <wp:inline distT="0" distB="0" distL="0" distR="0">
             <wp:extent cx="6267450" cy="6640049"/>
@@ -602,7 +773,7 @@
                     <pic:cNvPicPr/>
                   </pic:nvPicPr>
                   <pic:blipFill>
-                    <a:blip r:embed="rId7">
+                    <a:blip r:embed="rId8">
                       <a:extLst>
                         <a:ext uri="{28A0092B-C50C-407E-A947-70E740481C1C}">
                           <a14:useLocalDpi xmlns:a14="http://schemas.microsoft.com/office/drawing/2010/main" val="0"/>
@@ -629,14 +800,2004 @@
         </w:drawing>
       </w:r>
     </w:p>
-    <w:p/>
+    <w:p>
+      <w:pPr>
+        <w:pStyle w:val="Default"/>
+        <w:rPr>
+          <w:rFonts w:asciiTheme="majorBidi" w:hAnsiTheme="majorBidi" w:cstheme="majorBidi"/>
+          <w:sz w:val="32"/>
+          <w:szCs w:val="32"/>
+        </w:rPr>
+      </w:pPr>
+    </w:p>
+    <w:p>
+      <w:pPr>
+        <w:pStyle w:val="Default"/>
+        <w:rPr>
+          <w:rFonts w:asciiTheme="majorBidi" w:hAnsiTheme="majorBidi" w:cstheme="majorBidi"/>
+          <w:sz w:val="30"/>
+          <w:szCs w:val="30"/>
+        </w:rPr>
+      </w:pPr>
+      <w:r>
+        <w:rPr>
+          <w:rFonts w:asciiTheme="majorBidi" w:hAnsiTheme="majorBidi" w:cstheme="majorBidi"/>
+          <w:sz w:val="30"/>
+          <w:szCs w:val="30"/>
+        </w:rPr>
+        <w:t>ADT level description</w:t>
+      </w:r>
+    </w:p>
+    <w:p>
+      <w:pPr>
+        <w:pStyle w:val="ListParagraph"/>
+        <w:ind w:left="360"/>
+        <w:rPr>
+          <w:rFonts w:asciiTheme="majorBidi" w:hAnsiTheme="majorBidi" w:cstheme="majorBidi"/>
+          <w:sz w:val="24"/>
+          <w:szCs w:val="24"/>
+        </w:rPr>
+      </w:pPr>
+      <w:r>
+        <w:rPr>
+          <w:rFonts w:asciiTheme="majorBidi" w:hAnsiTheme="majorBidi" w:cstheme="majorBidi"/>
+          <w:sz w:val="24"/>
+          <w:szCs w:val="24"/>
+        </w:rPr>
+        <w:t xml:space="preserve">The problem is to develop a program that parses an input file containing operations (insert, delete, search, update, and print) and process each operation accordingly (i.e. insert an item in the cart, delete all instances of an item, update quantity of item, search the cart for an item, or print a summary receipt). </w:t>
+      </w:r>
+    </w:p>
+    <w:p>
+      <w:pPr>
+        <w:pStyle w:val="ListParagraph"/>
+        <w:numPr>
+          <w:ilvl w:val="1"/>
+          <w:numId w:val="1"/>
+        </w:numPr>
+        <w:rPr>
+          <w:rFonts w:asciiTheme="majorBidi" w:hAnsiTheme="majorBidi" w:cstheme="majorBidi"/>
+          <w:color w:val="C45911" w:themeColor="accent2" w:themeShade="BF"/>
+          <w:sz w:val="28"/>
+          <w:szCs w:val="28"/>
+        </w:rPr>
+      </w:pPr>
+      <w:proofErr w:type="spellStart"/>
+      <w:r>
+        <w:rPr>
+          <w:rFonts w:asciiTheme="majorBidi" w:hAnsiTheme="majorBidi" w:cstheme="majorBidi"/>
+          <w:color w:val="C45911" w:themeColor="accent2" w:themeShade="BF"/>
+          <w:sz w:val="28"/>
+          <w:szCs w:val="28"/>
+        </w:rPr>
+        <w:lastRenderedPageBreak/>
+        <w:t>PurchaseItem</w:t>
+      </w:r>
+      <w:proofErr w:type="spellEnd"/>
+      <w:r>
+        <w:rPr>
+          <w:rFonts w:asciiTheme="majorBidi" w:hAnsiTheme="majorBidi" w:cstheme="majorBidi"/>
+          <w:color w:val="C45911" w:themeColor="accent2" w:themeShade="BF"/>
+          <w:sz w:val="28"/>
+          <w:szCs w:val="28"/>
+        </w:rPr>
+        <w:t xml:space="preserve"> class</w:t>
+      </w:r>
+    </w:p>
+    <w:p>
+      <w:pPr>
+        <w:pStyle w:val="ListParagraph"/>
+        <w:numPr>
+          <w:ilvl w:val="2"/>
+          <w:numId w:val="1"/>
+        </w:numPr>
+        <w:rPr>
+          <w:rFonts w:asciiTheme="majorBidi" w:hAnsiTheme="majorBidi" w:cstheme="majorBidi"/>
+          <w:sz w:val="28"/>
+          <w:szCs w:val="28"/>
+        </w:rPr>
+      </w:pPr>
+      <w:r>
+        <w:rPr>
+          <w:rFonts w:asciiTheme="majorBidi" w:hAnsiTheme="majorBidi" w:cstheme="majorBidi"/>
+          <w:sz w:val="28"/>
+          <w:szCs w:val="28"/>
+        </w:rPr>
+        <w:t>Member Data:</w:t>
+      </w:r>
+    </w:p>
+    <w:p>
+      <w:pPr>
+        <w:pStyle w:val="ListParagraph"/>
+        <w:numPr>
+          <w:ilvl w:val="0"/>
+          <w:numId w:val="2"/>
+        </w:numPr>
+        <w:rPr>
+          <w:rFonts w:asciiTheme="majorBidi" w:hAnsiTheme="majorBidi" w:cstheme="majorBidi"/>
+          <w:sz w:val="28"/>
+          <w:szCs w:val="28"/>
+        </w:rPr>
+      </w:pPr>
+      <w:r>
+        <w:rPr>
+          <w:rFonts w:asciiTheme="majorBidi" w:hAnsiTheme="majorBidi" w:cstheme="majorBidi"/>
+          <w:sz w:val="28"/>
+          <w:szCs w:val="28"/>
+        </w:rPr>
+        <w:t>Name: String – Name of the item.</w:t>
+      </w:r>
+    </w:p>
+    <w:p>
+      <w:pPr>
+        <w:pStyle w:val="ListParagraph"/>
+        <w:numPr>
+          <w:ilvl w:val="0"/>
+          <w:numId w:val="2"/>
+        </w:numPr>
+        <w:rPr>
+          <w:rFonts w:asciiTheme="majorBidi" w:hAnsiTheme="majorBidi" w:cstheme="majorBidi"/>
+          <w:sz w:val="28"/>
+          <w:szCs w:val="28"/>
+        </w:rPr>
+      </w:pPr>
+      <w:r>
+        <w:rPr>
+          <w:rFonts w:asciiTheme="majorBidi" w:hAnsiTheme="majorBidi" w:cstheme="majorBidi"/>
+          <w:sz w:val="28"/>
+          <w:szCs w:val="28"/>
+        </w:rPr>
+        <w:t xml:space="preserve">Price: </w:t>
+      </w:r>
+      <w:proofErr w:type="spellStart"/>
+      <w:r>
+        <w:rPr>
+          <w:rFonts w:asciiTheme="majorBidi" w:hAnsiTheme="majorBidi" w:cstheme="majorBidi"/>
+          <w:sz w:val="28"/>
+          <w:szCs w:val="28"/>
+        </w:rPr>
+        <w:t>BigDecimal</w:t>
+      </w:r>
+      <w:proofErr w:type="spellEnd"/>
+      <w:r>
+        <w:rPr>
+          <w:rFonts w:asciiTheme="majorBidi" w:hAnsiTheme="majorBidi" w:cstheme="majorBidi"/>
+          <w:sz w:val="28"/>
+          <w:szCs w:val="28"/>
+        </w:rPr>
+        <w:t xml:space="preserve"> – Total price of specified quantity of an item.</w:t>
+      </w:r>
+    </w:p>
+    <w:p>
+      <w:pPr>
+        <w:pStyle w:val="ListParagraph"/>
+        <w:numPr>
+          <w:ilvl w:val="0"/>
+          <w:numId w:val="2"/>
+        </w:numPr>
+        <w:rPr>
+          <w:rFonts w:asciiTheme="majorBidi" w:hAnsiTheme="majorBidi" w:cstheme="majorBidi"/>
+          <w:sz w:val="28"/>
+          <w:szCs w:val="28"/>
+        </w:rPr>
+      </w:pPr>
+      <w:proofErr w:type="spellStart"/>
+      <w:r>
+        <w:rPr>
+          <w:rFonts w:asciiTheme="majorBidi" w:hAnsiTheme="majorBidi" w:cstheme="majorBidi"/>
+          <w:sz w:val="28"/>
+          <w:szCs w:val="28"/>
+        </w:rPr>
+        <w:t>SalesTax</w:t>
+      </w:r>
+      <w:proofErr w:type="spellEnd"/>
+      <w:r>
+        <w:rPr>
+          <w:rFonts w:asciiTheme="majorBidi" w:hAnsiTheme="majorBidi" w:cstheme="majorBidi"/>
+          <w:sz w:val="28"/>
+          <w:szCs w:val="28"/>
+        </w:rPr>
+        <w:t xml:space="preserve">: </w:t>
+      </w:r>
+      <w:proofErr w:type="spellStart"/>
+      <w:r>
+        <w:rPr>
+          <w:rFonts w:asciiTheme="majorBidi" w:hAnsiTheme="majorBidi" w:cstheme="majorBidi"/>
+          <w:sz w:val="28"/>
+          <w:szCs w:val="28"/>
+        </w:rPr>
+        <w:t>BigDecimal</w:t>
+      </w:r>
+      <w:proofErr w:type="spellEnd"/>
+      <w:r>
+        <w:rPr>
+          <w:rFonts w:asciiTheme="majorBidi" w:hAnsiTheme="majorBidi" w:cstheme="majorBidi"/>
+          <w:sz w:val="28"/>
+          <w:szCs w:val="28"/>
+        </w:rPr>
+        <w:t xml:space="preserve"> – Total tax of specified quantity of an item.</w:t>
+      </w:r>
+    </w:p>
+    <w:p>
+      <w:pPr>
+        <w:pStyle w:val="ListParagraph"/>
+        <w:numPr>
+          <w:ilvl w:val="0"/>
+          <w:numId w:val="2"/>
+        </w:numPr>
+        <w:rPr>
+          <w:rFonts w:asciiTheme="majorBidi" w:hAnsiTheme="majorBidi" w:cstheme="majorBidi"/>
+          <w:sz w:val="28"/>
+          <w:szCs w:val="28"/>
+        </w:rPr>
+      </w:pPr>
+      <w:proofErr w:type="spellStart"/>
+      <w:r>
+        <w:rPr>
+          <w:rFonts w:asciiTheme="majorBidi" w:hAnsiTheme="majorBidi" w:cstheme="majorBidi"/>
+          <w:sz w:val="28"/>
+          <w:szCs w:val="28"/>
+        </w:rPr>
+        <w:t>ShippingCost</w:t>
+      </w:r>
+      <w:proofErr w:type="spellEnd"/>
+      <w:r>
+        <w:rPr>
+          <w:rFonts w:asciiTheme="majorBidi" w:hAnsiTheme="majorBidi" w:cstheme="majorBidi"/>
+          <w:sz w:val="28"/>
+          <w:szCs w:val="28"/>
+        </w:rPr>
+        <w:t xml:space="preserve">: </w:t>
+      </w:r>
+      <w:proofErr w:type="spellStart"/>
+      <w:r>
+        <w:rPr>
+          <w:rFonts w:asciiTheme="majorBidi" w:hAnsiTheme="majorBidi" w:cstheme="majorBidi"/>
+          <w:sz w:val="28"/>
+          <w:szCs w:val="28"/>
+        </w:rPr>
+        <w:t>BigDecimal</w:t>
+      </w:r>
+      <w:proofErr w:type="spellEnd"/>
+      <w:r>
+        <w:rPr>
+          <w:rFonts w:asciiTheme="majorBidi" w:hAnsiTheme="majorBidi" w:cstheme="majorBidi"/>
+          <w:sz w:val="28"/>
+          <w:szCs w:val="28"/>
+        </w:rPr>
+        <w:t xml:space="preserve"> – Total shipping cost of specified quantity of an item.</w:t>
+      </w:r>
+    </w:p>
+    <w:p>
+      <w:pPr>
+        <w:pStyle w:val="ListParagraph"/>
+        <w:numPr>
+          <w:ilvl w:val="0"/>
+          <w:numId w:val="2"/>
+        </w:numPr>
+        <w:rPr>
+          <w:rFonts w:asciiTheme="majorBidi" w:hAnsiTheme="majorBidi" w:cstheme="majorBidi"/>
+          <w:sz w:val="28"/>
+          <w:szCs w:val="28"/>
+        </w:rPr>
+      </w:pPr>
+      <w:r>
+        <w:rPr>
+          <w:rFonts w:asciiTheme="majorBidi" w:hAnsiTheme="majorBidi" w:cstheme="majorBidi"/>
+          <w:sz w:val="28"/>
+          <w:szCs w:val="28"/>
+        </w:rPr>
+        <w:t>Quantity: long – quantity of an item.</w:t>
+      </w:r>
+    </w:p>
+    <w:p>
+      <w:pPr>
+        <w:pStyle w:val="ListParagraph"/>
+        <w:numPr>
+          <w:ilvl w:val="0"/>
+          <w:numId w:val="2"/>
+        </w:numPr>
+        <w:rPr>
+          <w:rFonts w:asciiTheme="majorBidi" w:hAnsiTheme="majorBidi" w:cstheme="majorBidi"/>
+          <w:sz w:val="28"/>
+          <w:szCs w:val="28"/>
+        </w:rPr>
+      </w:pPr>
+      <w:r>
+        <w:rPr>
+          <w:rFonts w:asciiTheme="majorBidi" w:hAnsiTheme="majorBidi" w:cstheme="majorBidi"/>
+          <w:sz w:val="28"/>
+          <w:szCs w:val="28"/>
+        </w:rPr>
+        <w:t>Weight: long – weight of an item.</w:t>
+      </w:r>
+    </w:p>
+    <w:p>
+      <w:pPr>
+        <w:pStyle w:val="ListParagraph"/>
+        <w:numPr>
+          <w:ilvl w:val="2"/>
+          <w:numId w:val="1"/>
+        </w:numPr>
+        <w:rPr>
+          <w:rFonts w:asciiTheme="majorBidi" w:hAnsiTheme="majorBidi" w:cstheme="majorBidi"/>
+          <w:sz w:val="28"/>
+          <w:szCs w:val="28"/>
+        </w:rPr>
+      </w:pPr>
+      <w:r>
+        <w:rPr>
+          <w:rFonts w:asciiTheme="majorBidi" w:hAnsiTheme="majorBidi" w:cstheme="majorBidi"/>
+          <w:sz w:val="28"/>
+          <w:szCs w:val="28"/>
+        </w:rPr>
+        <w:t>Member Methods:</w:t>
+      </w:r>
+    </w:p>
+    <w:p>
+      <w:pPr>
+        <w:pStyle w:val="ListParagraph"/>
+        <w:numPr>
+          <w:ilvl w:val="0"/>
+          <w:numId w:val="3"/>
+        </w:numPr>
+        <w:rPr>
+          <w:rFonts w:asciiTheme="majorBidi" w:hAnsiTheme="majorBidi" w:cstheme="majorBidi"/>
+          <w:sz w:val="28"/>
+          <w:szCs w:val="28"/>
+        </w:rPr>
+      </w:pPr>
+      <w:proofErr w:type="spellStart"/>
+      <w:proofErr w:type="gramStart"/>
+      <w:r>
+        <w:rPr>
+          <w:rFonts w:asciiTheme="majorBidi" w:hAnsiTheme="majorBidi" w:cstheme="majorBidi"/>
+          <w:i/>
+          <w:iCs/>
+          <w:sz w:val="28"/>
+          <w:szCs w:val="28"/>
+        </w:rPr>
+        <w:t>UpdateItem</w:t>
+      </w:r>
+      <w:proofErr w:type="spellEnd"/>
+      <w:r>
+        <w:rPr>
+          <w:rFonts w:asciiTheme="majorBidi" w:hAnsiTheme="majorBidi" w:cstheme="majorBidi"/>
+          <w:i/>
+          <w:iCs/>
+          <w:sz w:val="28"/>
+          <w:szCs w:val="28"/>
+        </w:rPr>
+        <w:t>(</w:t>
+      </w:r>
+      <w:proofErr w:type="gramEnd"/>
+      <w:r>
+        <w:rPr>
+          <w:rFonts w:asciiTheme="majorBidi" w:hAnsiTheme="majorBidi" w:cstheme="majorBidi"/>
+          <w:i/>
+          <w:iCs/>
+          <w:sz w:val="28"/>
+          <w:szCs w:val="28"/>
+        </w:rPr>
+        <w:t>):</w:t>
+      </w:r>
+      <w:r>
+        <w:rPr>
+          <w:rFonts w:asciiTheme="majorBidi" w:hAnsiTheme="majorBidi" w:cstheme="majorBidi"/>
+          <w:sz w:val="28"/>
+          <w:szCs w:val="28"/>
+        </w:rPr>
+        <w:t xml:space="preserve"> update the quantity of an item.</w:t>
+      </w:r>
+    </w:p>
+    <w:p>
+      <w:pPr>
+        <w:pStyle w:val="ListParagraph"/>
+        <w:numPr>
+          <w:ilvl w:val="0"/>
+          <w:numId w:val="3"/>
+        </w:numPr>
+        <w:rPr>
+          <w:rFonts w:asciiTheme="majorBidi" w:hAnsiTheme="majorBidi" w:cstheme="majorBidi"/>
+          <w:sz w:val="28"/>
+          <w:szCs w:val="28"/>
+        </w:rPr>
+      </w:pPr>
+      <w:proofErr w:type="spellStart"/>
+      <w:r>
+        <w:rPr>
+          <w:rFonts w:asciiTheme="majorBidi" w:hAnsiTheme="majorBidi" w:cstheme="majorBidi"/>
+          <w:i/>
+          <w:iCs/>
+          <w:sz w:val="28"/>
+          <w:szCs w:val="28"/>
+        </w:rPr>
+        <w:t>BigDecimal</w:t>
+      </w:r>
+      <w:proofErr w:type="spellEnd"/>
+      <w:r>
+        <w:rPr>
+          <w:rFonts w:asciiTheme="majorBidi" w:hAnsiTheme="majorBidi" w:cstheme="majorBidi"/>
+          <w:i/>
+          <w:iCs/>
+          <w:sz w:val="28"/>
+          <w:szCs w:val="28"/>
+        </w:rPr>
+        <w:t xml:space="preserve"> </w:t>
+      </w:r>
+      <w:proofErr w:type="spellStart"/>
+      <w:proofErr w:type="gramStart"/>
+      <w:r>
+        <w:rPr>
+          <w:rFonts w:asciiTheme="majorBidi" w:hAnsiTheme="majorBidi" w:cstheme="majorBidi"/>
+          <w:i/>
+          <w:iCs/>
+          <w:sz w:val="28"/>
+          <w:szCs w:val="28"/>
+        </w:rPr>
+        <w:t>calculatePrice</w:t>
+      </w:r>
+      <w:proofErr w:type="spellEnd"/>
+      <w:r>
+        <w:rPr>
+          <w:rFonts w:asciiTheme="majorBidi" w:hAnsiTheme="majorBidi" w:cstheme="majorBidi"/>
+          <w:i/>
+          <w:iCs/>
+          <w:sz w:val="28"/>
+          <w:szCs w:val="28"/>
+        </w:rPr>
+        <w:t>(</w:t>
+      </w:r>
+      <w:proofErr w:type="gramEnd"/>
+      <w:r>
+        <w:rPr>
+          <w:rFonts w:asciiTheme="majorBidi" w:hAnsiTheme="majorBidi" w:cstheme="majorBidi"/>
+          <w:i/>
+          <w:iCs/>
+          <w:sz w:val="28"/>
+          <w:szCs w:val="28"/>
+        </w:rPr>
+        <w:t>):</w:t>
+      </w:r>
+      <w:r>
+        <w:rPr>
+          <w:rFonts w:asciiTheme="majorBidi" w:hAnsiTheme="majorBidi" w:cstheme="majorBidi"/>
+          <w:sz w:val="28"/>
+          <w:szCs w:val="28"/>
+        </w:rPr>
+        <w:t xml:space="preserve"> calculate and return the total charges after tax of an item.</w:t>
+      </w:r>
+    </w:p>
+    <w:p>
+      <w:pPr>
+        <w:pStyle w:val="ListParagraph"/>
+        <w:numPr>
+          <w:ilvl w:val="0"/>
+          <w:numId w:val="3"/>
+        </w:numPr>
+        <w:rPr>
+          <w:rFonts w:asciiTheme="majorBidi" w:hAnsiTheme="majorBidi" w:cstheme="majorBidi"/>
+          <w:sz w:val="28"/>
+          <w:szCs w:val="28"/>
+        </w:rPr>
+      </w:pPr>
+      <w:proofErr w:type="spellStart"/>
+      <w:proofErr w:type="gramStart"/>
+      <w:r>
+        <w:rPr>
+          <w:rFonts w:asciiTheme="majorBidi" w:hAnsiTheme="majorBidi" w:cstheme="majorBidi"/>
+          <w:i/>
+          <w:iCs/>
+          <w:sz w:val="28"/>
+          <w:szCs w:val="28"/>
+        </w:rPr>
+        <w:t>calculateShippingCost</w:t>
+      </w:r>
+      <w:proofErr w:type="spellEnd"/>
+      <w:r>
+        <w:rPr>
+          <w:rFonts w:asciiTheme="majorBidi" w:hAnsiTheme="majorBidi" w:cstheme="majorBidi"/>
+          <w:i/>
+          <w:iCs/>
+          <w:sz w:val="28"/>
+          <w:szCs w:val="28"/>
+        </w:rPr>
+        <w:t>(</w:t>
+      </w:r>
+      <w:proofErr w:type="gramEnd"/>
+      <w:r>
+        <w:rPr>
+          <w:rFonts w:asciiTheme="majorBidi" w:hAnsiTheme="majorBidi" w:cstheme="majorBidi"/>
+          <w:i/>
+          <w:iCs/>
+          <w:sz w:val="28"/>
+          <w:szCs w:val="28"/>
+        </w:rPr>
+        <w:t>):</w:t>
+      </w:r>
+      <w:r>
+        <w:rPr>
+          <w:rFonts w:asciiTheme="majorBidi" w:hAnsiTheme="majorBidi" w:cstheme="majorBidi"/>
+          <w:sz w:val="28"/>
+          <w:szCs w:val="28"/>
+        </w:rPr>
+        <w:t xml:space="preserve"> calculates total shipping cost.</w:t>
+      </w:r>
+    </w:p>
+    <w:p>
+      <w:pPr>
+        <w:pStyle w:val="ListParagraph"/>
+        <w:numPr>
+          <w:ilvl w:val="0"/>
+          <w:numId w:val="3"/>
+        </w:numPr>
+        <w:rPr>
+          <w:rFonts w:asciiTheme="majorBidi" w:hAnsiTheme="majorBidi" w:cstheme="majorBidi"/>
+          <w:sz w:val="28"/>
+          <w:szCs w:val="28"/>
+        </w:rPr>
+      </w:pPr>
+      <w:proofErr w:type="spellStart"/>
+      <w:proofErr w:type="gramStart"/>
+      <w:r>
+        <w:rPr>
+          <w:rFonts w:asciiTheme="majorBidi" w:hAnsiTheme="majorBidi" w:cstheme="majorBidi"/>
+          <w:i/>
+          <w:iCs/>
+          <w:sz w:val="28"/>
+          <w:szCs w:val="28"/>
+        </w:rPr>
+        <w:t>CalculateTax</w:t>
+      </w:r>
+      <w:proofErr w:type="spellEnd"/>
+      <w:r>
+        <w:rPr>
+          <w:rFonts w:asciiTheme="majorBidi" w:hAnsiTheme="majorBidi" w:cstheme="majorBidi"/>
+          <w:i/>
+          <w:iCs/>
+          <w:sz w:val="28"/>
+          <w:szCs w:val="28"/>
+        </w:rPr>
+        <w:t>(</w:t>
+      </w:r>
+      <w:proofErr w:type="gramEnd"/>
+      <w:r>
+        <w:rPr>
+          <w:rFonts w:asciiTheme="majorBidi" w:hAnsiTheme="majorBidi" w:cstheme="majorBidi"/>
+          <w:i/>
+          <w:iCs/>
+          <w:sz w:val="28"/>
+          <w:szCs w:val="28"/>
+        </w:rPr>
+        <w:t>):</w:t>
+      </w:r>
+      <w:r>
+        <w:rPr>
+          <w:rFonts w:asciiTheme="majorBidi" w:hAnsiTheme="majorBidi" w:cstheme="majorBidi"/>
+          <w:sz w:val="28"/>
+          <w:szCs w:val="28"/>
+        </w:rPr>
+        <w:t xml:space="preserve"> calculates total taxes of an item. </w:t>
+      </w:r>
+    </w:p>
+    <w:p>
+      <w:pPr>
+        <w:pStyle w:val="ListParagraph"/>
+        <w:ind w:left="2736"/>
+        <w:rPr>
+          <w:rFonts w:asciiTheme="majorBidi" w:hAnsiTheme="majorBidi" w:cstheme="majorBidi"/>
+          <w:sz w:val="28"/>
+          <w:szCs w:val="28"/>
+        </w:rPr>
+      </w:pPr>
+    </w:p>
+    <w:p>
+      <w:pPr>
+        <w:pStyle w:val="ListParagraph"/>
+        <w:numPr>
+          <w:ilvl w:val="2"/>
+          <w:numId w:val="1"/>
+        </w:numPr>
+        <w:rPr>
+          <w:rFonts w:asciiTheme="majorBidi" w:hAnsiTheme="majorBidi" w:cstheme="majorBidi"/>
+          <w:color w:val="C45911" w:themeColor="accent2" w:themeShade="BF"/>
+          <w:sz w:val="28"/>
+          <w:szCs w:val="28"/>
+        </w:rPr>
+      </w:pPr>
+      <w:r>
+        <w:rPr>
+          <w:rFonts w:asciiTheme="majorBidi" w:hAnsiTheme="majorBidi" w:cstheme="majorBidi"/>
+          <w:color w:val="C45911" w:themeColor="accent2" w:themeShade="BF"/>
+          <w:sz w:val="28"/>
+          <w:szCs w:val="28"/>
+        </w:rPr>
+        <w:t>Electronics Class</w:t>
+      </w:r>
+    </w:p>
+    <w:p>
+      <w:pPr>
+        <w:pStyle w:val="ListParagraph"/>
+        <w:ind w:left="360"/>
+        <w:rPr>
+          <w:rFonts w:asciiTheme="majorBidi" w:hAnsiTheme="majorBidi" w:cstheme="majorBidi"/>
+          <w:sz w:val="28"/>
+          <w:szCs w:val="28"/>
+        </w:rPr>
+      </w:pPr>
+      <w:r>
+        <w:rPr>
+          <w:rFonts w:asciiTheme="majorBidi" w:hAnsiTheme="majorBidi" w:cstheme="majorBidi"/>
+          <w:sz w:val="28"/>
+          <w:szCs w:val="28"/>
+        </w:rPr>
+        <w:tab/>
+        <w:t xml:space="preserve">(Inherits all member data from </w:t>
+      </w:r>
+      <w:proofErr w:type="spellStart"/>
+      <w:r>
+        <w:rPr>
+          <w:rFonts w:asciiTheme="majorBidi" w:hAnsiTheme="majorBidi" w:cstheme="majorBidi"/>
+          <w:sz w:val="28"/>
+          <w:szCs w:val="28"/>
+        </w:rPr>
+        <w:t>PurchaseItem</w:t>
+      </w:r>
+      <w:proofErr w:type="spellEnd"/>
+      <w:r>
+        <w:rPr>
+          <w:rFonts w:asciiTheme="majorBidi" w:hAnsiTheme="majorBidi" w:cstheme="majorBidi"/>
+          <w:sz w:val="28"/>
+          <w:szCs w:val="28"/>
+        </w:rPr>
+        <w:t xml:space="preserve"> class with some extra data).</w:t>
+      </w:r>
+    </w:p>
+    <w:p>
+      <w:pPr>
+        <w:pStyle w:val="ListParagraph"/>
+        <w:numPr>
+          <w:ilvl w:val="3"/>
+          <w:numId w:val="1"/>
+        </w:numPr>
+        <w:rPr>
+          <w:rFonts w:asciiTheme="majorBidi" w:hAnsiTheme="majorBidi" w:cstheme="majorBidi"/>
+          <w:sz w:val="28"/>
+          <w:szCs w:val="28"/>
+        </w:rPr>
+      </w:pPr>
+      <w:r>
+        <w:rPr>
+          <w:rFonts w:asciiTheme="majorBidi" w:hAnsiTheme="majorBidi" w:cstheme="majorBidi"/>
+          <w:sz w:val="28"/>
+          <w:szCs w:val="28"/>
+        </w:rPr>
+        <w:t>Member Data:</w:t>
+      </w:r>
+    </w:p>
+    <w:p>
+      <w:pPr>
+        <w:pStyle w:val="ListParagraph"/>
+        <w:numPr>
+          <w:ilvl w:val="0"/>
+          <w:numId w:val="4"/>
+        </w:numPr>
+        <w:rPr>
+          <w:rFonts w:asciiTheme="majorBidi" w:hAnsiTheme="majorBidi" w:cstheme="majorBidi"/>
+          <w:sz w:val="28"/>
+          <w:szCs w:val="28"/>
+        </w:rPr>
+      </w:pPr>
+      <w:proofErr w:type="spellStart"/>
+      <w:proofErr w:type="gramStart"/>
+      <w:r>
+        <w:rPr>
+          <w:rFonts w:asciiTheme="majorBidi" w:hAnsiTheme="majorBidi" w:cstheme="majorBidi"/>
+          <w:sz w:val="28"/>
+          <w:szCs w:val="28"/>
+        </w:rPr>
+        <w:t>isFragile</w:t>
+      </w:r>
+      <w:proofErr w:type="spellEnd"/>
+      <w:proofErr w:type="gramEnd"/>
+      <w:r>
+        <w:rPr>
+          <w:rFonts w:asciiTheme="majorBidi" w:hAnsiTheme="majorBidi" w:cstheme="majorBidi"/>
+          <w:sz w:val="28"/>
+          <w:szCs w:val="28"/>
+        </w:rPr>
+        <w:t>: Boolean – specifies fragility of item.</w:t>
+      </w:r>
+    </w:p>
+    <w:p>
+      <w:pPr>
+        <w:pStyle w:val="ListParagraph"/>
+        <w:numPr>
+          <w:ilvl w:val="0"/>
+          <w:numId w:val="4"/>
+        </w:numPr>
+        <w:rPr>
+          <w:rFonts w:asciiTheme="majorBidi" w:hAnsiTheme="majorBidi" w:cstheme="majorBidi"/>
+          <w:sz w:val="28"/>
+          <w:szCs w:val="28"/>
+        </w:rPr>
+      </w:pPr>
+      <w:proofErr w:type="spellStart"/>
+      <w:r>
+        <w:rPr>
+          <w:rFonts w:asciiTheme="majorBidi" w:hAnsiTheme="majorBidi" w:cstheme="majorBidi"/>
+          <w:sz w:val="28"/>
+          <w:szCs w:val="28"/>
+        </w:rPr>
+        <w:t>stateName</w:t>
+      </w:r>
+      <w:proofErr w:type="spellEnd"/>
+      <w:r>
+        <w:rPr>
+          <w:rFonts w:asciiTheme="majorBidi" w:hAnsiTheme="majorBidi" w:cstheme="majorBidi"/>
+          <w:sz w:val="28"/>
+          <w:szCs w:val="28"/>
+        </w:rPr>
+        <w:t>: String – specifies the state name from where the item is being purchased from</w:t>
+      </w:r>
+    </w:p>
+    <w:p>
+      <w:pPr>
+        <w:pStyle w:val="ListParagraph"/>
+        <w:numPr>
+          <w:ilvl w:val="3"/>
+          <w:numId w:val="1"/>
+        </w:numPr>
+        <w:rPr>
+          <w:rFonts w:asciiTheme="majorBidi" w:hAnsiTheme="majorBidi" w:cstheme="majorBidi"/>
+          <w:color w:val="C45911" w:themeColor="accent2" w:themeShade="BF"/>
+          <w:sz w:val="28"/>
+          <w:szCs w:val="28"/>
+        </w:rPr>
+      </w:pPr>
+      <w:r>
+        <w:rPr>
+          <w:rFonts w:asciiTheme="majorBidi" w:hAnsiTheme="majorBidi" w:cstheme="majorBidi"/>
+          <w:color w:val="C45911" w:themeColor="accent2" w:themeShade="BF"/>
+          <w:sz w:val="28"/>
+          <w:szCs w:val="28"/>
+        </w:rPr>
+        <w:t>Member Methods:</w:t>
+      </w:r>
+    </w:p>
+    <w:p>
+      <w:pPr>
+        <w:pStyle w:val="ListParagraph"/>
+        <w:numPr>
+          <w:ilvl w:val="0"/>
+          <w:numId w:val="5"/>
+        </w:numPr>
+        <w:rPr>
+          <w:rFonts w:asciiTheme="majorBidi" w:hAnsiTheme="majorBidi" w:cstheme="majorBidi"/>
+          <w:sz w:val="28"/>
+          <w:szCs w:val="28"/>
+        </w:rPr>
+      </w:pPr>
+      <w:r>
+        <w:rPr>
+          <w:rFonts w:asciiTheme="majorBidi" w:hAnsiTheme="majorBidi" w:cstheme="majorBidi"/>
+          <w:i/>
+          <w:iCs/>
+          <w:sz w:val="28"/>
+          <w:szCs w:val="28"/>
+        </w:rPr>
+        <w:t xml:space="preserve">Boolean </w:t>
+      </w:r>
+      <w:proofErr w:type="spellStart"/>
+      <w:proofErr w:type="gramStart"/>
+      <w:r>
+        <w:rPr>
+          <w:rFonts w:asciiTheme="majorBidi" w:hAnsiTheme="majorBidi" w:cstheme="majorBidi"/>
+          <w:i/>
+          <w:iCs/>
+          <w:sz w:val="28"/>
+          <w:szCs w:val="28"/>
+        </w:rPr>
+        <w:t>isTaxExempt</w:t>
+      </w:r>
+      <w:proofErr w:type="spellEnd"/>
+      <w:r>
+        <w:rPr>
+          <w:rFonts w:asciiTheme="majorBidi" w:hAnsiTheme="majorBidi" w:cstheme="majorBidi"/>
+          <w:i/>
+          <w:iCs/>
+          <w:sz w:val="28"/>
+          <w:szCs w:val="28"/>
+        </w:rPr>
+        <w:t>(</w:t>
+      </w:r>
+      <w:proofErr w:type="gramEnd"/>
+      <w:r>
+        <w:rPr>
+          <w:rFonts w:asciiTheme="majorBidi" w:hAnsiTheme="majorBidi" w:cstheme="majorBidi"/>
+          <w:i/>
+          <w:iCs/>
+          <w:sz w:val="28"/>
+          <w:szCs w:val="28"/>
+        </w:rPr>
+        <w:t>):</w:t>
+      </w:r>
+      <w:r>
+        <w:rPr>
+          <w:rFonts w:asciiTheme="majorBidi" w:hAnsiTheme="majorBidi" w:cstheme="majorBidi"/>
+          <w:sz w:val="28"/>
+          <w:szCs w:val="28"/>
+        </w:rPr>
+        <w:t xml:space="preserve"> returns true if the item is being purchased from a tax exempt state.</w:t>
+      </w:r>
+    </w:p>
+    <w:p>
+      <w:pPr>
+        <w:pStyle w:val="ListParagraph"/>
+        <w:ind w:left="2736"/>
+        <w:rPr>
+          <w:rFonts w:asciiTheme="majorBidi" w:hAnsiTheme="majorBidi" w:cstheme="majorBidi"/>
+          <w:sz w:val="28"/>
+          <w:szCs w:val="28"/>
+        </w:rPr>
+      </w:pPr>
+    </w:p>
+    <w:p>
+      <w:pPr>
+        <w:pStyle w:val="ListParagraph"/>
+        <w:numPr>
+          <w:ilvl w:val="2"/>
+          <w:numId w:val="1"/>
+        </w:numPr>
+        <w:rPr>
+          <w:rFonts w:asciiTheme="majorBidi" w:hAnsiTheme="majorBidi" w:cstheme="majorBidi"/>
+          <w:color w:val="C45911" w:themeColor="accent2" w:themeShade="BF"/>
+          <w:sz w:val="28"/>
+          <w:szCs w:val="28"/>
+        </w:rPr>
+      </w:pPr>
+      <w:proofErr w:type="spellStart"/>
+      <w:r>
+        <w:rPr>
+          <w:rFonts w:asciiTheme="majorBidi" w:hAnsiTheme="majorBidi" w:cstheme="majorBidi"/>
+          <w:color w:val="C45911" w:themeColor="accent2" w:themeShade="BF"/>
+          <w:sz w:val="28"/>
+          <w:szCs w:val="28"/>
+        </w:rPr>
+        <w:t>Gerocery</w:t>
+      </w:r>
+      <w:proofErr w:type="spellEnd"/>
+      <w:r>
+        <w:rPr>
+          <w:rFonts w:asciiTheme="majorBidi" w:hAnsiTheme="majorBidi" w:cstheme="majorBidi"/>
+          <w:color w:val="C45911" w:themeColor="accent2" w:themeShade="BF"/>
+          <w:sz w:val="28"/>
+          <w:szCs w:val="28"/>
+        </w:rPr>
+        <w:t xml:space="preserve"> Class</w:t>
+      </w:r>
+    </w:p>
+    <w:p>
+      <w:pPr>
+        <w:pStyle w:val="ListParagraph"/>
+        <w:ind w:left="360"/>
+        <w:rPr>
+          <w:rFonts w:asciiTheme="majorBidi" w:hAnsiTheme="majorBidi" w:cstheme="majorBidi"/>
+          <w:sz w:val="28"/>
+          <w:szCs w:val="28"/>
+        </w:rPr>
+      </w:pPr>
+      <w:r>
+        <w:rPr>
+          <w:rFonts w:asciiTheme="majorBidi" w:hAnsiTheme="majorBidi" w:cstheme="majorBidi"/>
+          <w:sz w:val="28"/>
+          <w:szCs w:val="28"/>
+        </w:rPr>
+        <w:tab/>
+        <w:t xml:space="preserve">(Inherits all member data from </w:t>
+      </w:r>
+      <w:proofErr w:type="spellStart"/>
+      <w:r>
+        <w:rPr>
+          <w:rFonts w:asciiTheme="majorBidi" w:hAnsiTheme="majorBidi" w:cstheme="majorBidi"/>
+          <w:sz w:val="28"/>
+          <w:szCs w:val="28"/>
+        </w:rPr>
+        <w:t>PurchaseItem</w:t>
+      </w:r>
+      <w:proofErr w:type="spellEnd"/>
+      <w:r>
+        <w:rPr>
+          <w:rFonts w:asciiTheme="majorBidi" w:hAnsiTheme="majorBidi" w:cstheme="majorBidi"/>
+          <w:sz w:val="28"/>
+          <w:szCs w:val="28"/>
+        </w:rPr>
+        <w:t xml:space="preserve"> class with some extra data).</w:t>
+      </w:r>
+    </w:p>
+    <w:p>
+      <w:pPr>
+        <w:pStyle w:val="ListParagraph"/>
+        <w:numPr>
+          <w:ilvl w:val="3"/>
+          <w:numId w:val="1"/>
+        </w:numPr>
+        <w:rPr>
+          <w:rFonts w:asciiTheme="majorBidi" w:hAnsiTheme="majorBidi" w:cstheme="majorBidi"/>
+          <w:sz w:val="28"/>
+          <w:szCs w:val="28"/>
+        </w:rPr>
+      </w:pPr>
+      <w:r>
+        <w:rPr>
+          <w:rFonts w:asciiTheme="majorBidi" w:hAnsiTheme="majorBidi" w:cstheme="majorBidi"/>
+          <w:sz w:val="28"/>
+          <w:szCs w:val="28"/>
+        </w:rPr>
+        <w:t>Member Data:</w:t>
+      </w:r>
+    </w:p>
+    <w:p>
+      <w:pPr>
+        <w:pStyle w:val="ListParagraph"/>
+        <w:numPr>
+          <w:ilvl w:val="0"/>
+          <w:numId w:val="4"/>
+        </w:numPr>
+        <w:rPr>
+          <w:rFonts w:asciiTheme="majorBidi" w:hAnsiTheme="majorBidi" w:cstheme="majorBidi"/>
+          <w:sz w:val="28"/>
+          <w:szCs w:val="28"/>
+        </w:rPr>
+      </w:pPr>
+      <w:proofErr w:type="spellStart"/>
+      <w:proofErr w:type="gramStart"/>
+      <w:r>
+        <w:rPr>
+          <w:rFonts w:asciiTheme="majorBidi" w:hAnsiTheme="majorBidi" w:cstheme="majorBidi"/>
+          <w:sz w:val="28"/>
+          <w:szCs w:val="28"/>
+        </w:rPr>
+        <w:t>isPerishable</w:t>
+      </w:r>
+      <w:proofErr w:type="spellEnd"/>
+      <w:proofErr w:type="gramEnd"/>
+      <w:r>
+        <w:rPr>
+          <w:rFonts w:asciiTheme="majorBidi" w:hAnsiTheme="majorBidi" w:cstheme="majorBidi"/>
+          <w:sz w:val="28"/>
+          <w:szCs w:val="28"/>
+        </w:rPr>
+        <w:t xml:space="preserve">: Boolean – specifies perishability of item. </w:t>
+      </w:r>
+    </w:p>
+    <w:p>
+      <w:pPr>
+        <w:pStyle w:val="ListParagraph"/>
+        <w:ind w:left="2448"/>
+        <w:rPr>
+          <w:rFonts w:asciiTheme="majorBidi" w:hAnsiTheme="majorBidi" w:cstheme="majorBidi"/>
+          <w:sz w:val="28"/>
+          <w:szCs w:val="28"/>
+        </w:rPr>
+      </w:pPr>
+    </w:p>
+    <w:p>
+      <w:pPr>
+        <w:pStyle w:val="ListParagraph"/>
+        <w:numPr>
+          <w:ilvl w:val="2"/>
+          <w:numId w:val="1"/>
+        </w:numPr>
+        <w:rPr>
+          <w:rFonts w:asciiTheme="majorBidi" w:hAnsiTheme="majorBidi" w:cstheme="majorBidi"/>
+          <w:color w:val="C45911" w:themeColor="accent2" w:themeShade="BF"/>
+          <w:sz w:val="28"/>
+          <w:szCs w:val="28"/>
+        </w:rPr>
+      </w:pPr>
+      <w:r>
+        <w:rPr>
+          <w:rFonts w:asciiTheme="majorBidi" w:hAnsiTheme="majorBidi" w:cstheme="majorBidi"/>
+          <w:color w:val="C45911" w:themeColor="accent2" w:themeShade="BF"/>
+          <w:sz w:val="28"/>
+          <w:szCs w:val="28"/>
+        </w:rPr>
+        <w:t>Clothing Class</w:t>
+      </w:r>
+    </w:p>
+    <w:p>
+      <w:pPr>
+        <w:pStyle w:val="ListParagraph"/>
+        <w:ind w:left="360"/>
+        <w:rPr>
+          <w:rFonts w:asciiTheme="majorBidi" w:hAnsiTheme="majorBidi" w:cstheme="majorBidi"/>
+          <w:sz w:val="28"/>
+          <w:szCs w:val="28"/>
+        </w:rPr>
+      </w:pPr>
+      <w:r>
+        <w:rPr>
+          <w:rFonts w:asciiTheme="majorBidi" w:hAnsiTheme="majorBidi" w:cstheme="majorBidi"/>
+          <w:sz w:val="28"/>
+          <w:szCs w:val="28"/>
+        </w:rPr>
+        <w:tab/>
+        <w:t xml:space="preserve">(Inherits all member data from </w:t>
+      </w:r>
+      <w:proofErr w:type="spellStart"/>
+      <w:r>
+        <w:rPr>
+          <w:rFonts w:asciiTheme="majorBidi" w:hAnsiTheme="majorBidi" w:cstheme="majorBidi"/>
+          <w:sz w:val="28"/>
+          <w:szCs w:val="28"/>
+        </w:rPr>
+        <w:t>PurchaseItem</w:t>
+      </w:r>
+      <w:proofErr w:type="spellEnd"/>
+      <w:r>
+        <w:rPr>
+          <w:rFonts w:asciiTheme="majorBidi" w:hAnsiTheme="majorBidi" w:cstheme="majorBidi"/>
+          <w:sz w:val="28"/>
+          <w:szCs w:val="28"/>
+        </w:rPr>
+        <w:t xml:space="preserve"> class). </w:t>
+      </w:r>
+    </w:p>
+    <w:p>
+      <w:pPr>
+        <w:pStyle w:val="ListParagraph"/>
+        <w:ind w:left="2016"/>
+        <w:rPr>
+          <w:rFonts w:asciiTheme="majorBidi" w:hAnsiTheme="majorBidi" w:cstheme="majorBidi"/>
+          <w:sz w:val="28"/>
+          <w:szCs w:val="28"/>
+        </w:rPr>
+      </w:pPr>
+    </w:p>
+    <w:p>
+      <w:pPr>
+        <w:pStyle w:val="ListParagraph"/>
+        <w:numPr>
+          <w:ilvl w:val="2"/>
+          <w:numId w:val="1"/>
+        </w:numPr>
+        <w:rPr>
+          <w:rFonts w:asciiTheme="majorBidi" w:hAnsiTheme="majorBidi" w:cstheme="majorBidi"/>
+          <w:color w:val="C45911" w:themeColor="accent2" w:themeShade="BF"/>
+          <w:sz w:val="28"/>
+          <w:szCs w:val="28"/>
+        </w:rPr>
+      </w:pPr>
+      <w:proofErr w:type="spellStart"/>
+      <w:r>
+        <w:rPr>
+          <w:rFonts w:asciiTheme="majorBidi" w:hAnsiTheme="majorBidi" w:cstheme="majorBidi"/>
+          <w:color w:val="C45911" w:themeColor="accent2" w:themeShade="BF"/>
+          <w:sz w:val="28"/>
+          <w:szCs w:val="28"/>
+        </w:rPr>
+        <w:lastRenderedPageBreak/>
+        <w:t>ShoppingCart</w:t>
+      </w:r>
+      <w:proofErr w:type="spellEnd"/>
+      <w:r>
+        <w:rPr>
+          <w:rFonts w:asciiTheme="majorBidi" w:hAnsiTheme="majorBidi" w:cstheme="majorBidi"/>
+          <w:color w:val="C45911" w:themeColor="accent2" w:themeShade="BF"/>
+          <w:sz w:val="28"/>
+          <w:szCs w:val="28"/>
+        </w:rPr>
+        <w:t xml:space="preserve"> Class</w:t>
+      </w:r>
+    </w:p>
+    <w:p>
+      <w:pPr>
+        <w:pStyle w:val="ListParagraph"/>
+        <w:numPr>
+          <w:ilvl w:val="3"/>
+          <w:numId w:val="1"/>
+        </w:numPr>
+        <w:rPr>
+          <w:rFonts w:asciiTheme="majorBidi" w:hAnsiTheme="majorBidi" w:cstheme="majorBidi"/>
+          <w:sz w:val="28"/>
+          <w:szCs w:val="28"/>
+        </w:rPr>
+      </w:pPr>
+      <w:r>
+        <w:rPr>
+          <w:rFonts w:asciiTheme="majorBidi" w:hAnsiTheme="majorBidi" w:cstheme="majorBidi"/>
+          <w:sz w:val="28"/>
+          <w:szCs w:val="28"/>
+        </w:rPr>
+        <w:t>Member Data:</w:t>
+      </w:r>
+    </w:p>
+    <w:p>
+      <w:pPr>
+        <w:pStyle w:val="ListParagraph"/>
+        <w:numPr>
+          <w:ilvl w:val="0"/>
+          <w:numId w:val="4"/>
+        </w:numPr>
+        <w:rPr>
+          <w:rFonts w:asciiTheme="majorBidi" w:hAnsiTheme="majorBidi" w:cstheme="majorBidi"/>
+          <w:sz w:val="28"/>
+          <w:szCs w:val="28"/>
+        </w:rPr>
+      </w:pPr>
+      <w:r>
+        <w:rPr>
+          <w:rFonts w:asciiTheme="majorBidi" w:hAnsiTheme="majorBidi" w:cstheme="majorBidi"/>
+          <w:sz w:val="28"/>
+          <w:szCs w:val="28"/>
+        </w:rPr>
+        <w:t xml:space="preserve">Cart: </w:t>
+      </w:r>
+      <w:proofErr w:type="spellStart"/>
+      <w:r>
+        <w:rPr>
+          <w:rFonts w:asciiTheme="majorBidi" w:hAnsiTheme="majorBidi" w:cstheme="majorBidi"/>
+          <w:sz w:val="28"/>
+          <w:szCs w:val="28"/>
+        </w:rPr>
+        <w:t>Arraylist</w:t>
+      </w:r>
+      <w:proofErr w:type="spellEnd"/>
+      <w:r>
+        <w:rPr>
+          <w:rFonts w:asciiTheme="majorBidi" w:hAnsiTheme="majorBidi" w:cstheme="majorBidi"/>
+          <w:sz w:val="28"/>
+          <w:szCs w:val="28"/>
+        </w:rPr>
+        <w:t>&lt;</w:t>
+      </w:r>
+      <w:proofErr w:type="spellStart"/>
+      <w:r>
+        <w:rPr>
+          <w:rFonts w:asciiTheme="majorBidi" w:hAnsiTheme="majorBidi" w:cstheme="majorBidi"/>
+          <w:sz w:val="28"/>
+          <w:szCs w:val="28"/>
+        </w:rPr>
+        <w:t>PurchaseItem</w:t>
+      </w:r>
+      <w:proofErr w:type="spellEnd"/>
+      <w:r>
+        <w:rPr>
+          <w:rFonts w:asciiTheme="majorBidi" w:hAnsiTheme="majorBidi" w:cstheme="majorBidi"/>
+          <w:sz w:val="28"/>
+          <w:szCs w:val="28"/>
+        </w:rPr>
+        <w:t>&gt; – Contains all items in the cart (ASCII alphabetized).</w:t>
+      </w:r>
+    </w:p>
+    <w:p>
+      <w:pPr>
+        <w:pStyle w:val="ListParagraph"/>
+        <w:numPr>
+          <w:ilvl w:val="3"/>
+          <w:numId w:val="1"/>
+        </w:numPr>
+        <w:rPr>
+          <w:rFonts w:asciiTheme="majorBidi" w:hAnsiTheme="majorBidi" w:cstheme="majorBidi"/>
+          <w:sz w:val="28"/>
+          <w:szCs w:val="28"/>
+        </w:rPr>
+      </w:pPr>
+      <w:r>
+        <w:rPr>
+          <w:rFonts w:asciiTheme="majorBidi" w:hAnsiTheme="majorBidi" w:cstheme="majorBidi"/>
+          <w:sz w:val="28"/>
+          <w:szCs w:val="28"/>
+        </w:rPr>
+        <w:t>Member Methods:</w:t>
+      </w:r>
+    </w:p>
+    <w:p>
+      <w:pPr>
+        <w:pStyle w:val="ListParagraph"/>
+        <w:numPr>
+          <w:ilvl w:val="0"/>
+          <w:numId w:val="5"/>
+        </w:numPr>
+        <w:rPr>
+          <w:rFonts w:asciiTheme="majorBidi" w:hAnsiTheme="majorBidi" w:cstheme="majorBidi"/>
+          <w:sz w:val="28"/>
+          <w:szCs w:val="28"/>
+        </w:rPr>
+      </w:pPr>
+      <w:proofErr w:type="spellStart"/>
+      <w:proofErr w:type="gramStart"/>
+      <w:r>
+        <w:rPr>
+          <w:rFonts w:asciiTheme="majorBidi" w:hAnsiTheme="majorBidi" w:cstheme="majorBidi"/>
+          <w:i/>
+          <w:iCs/>
+          <w:sz w:val="28"/>
+          <w:szCs w:val="28"/>
+        </w:rPr>
+        <w:t>performOperation</w:t>
+      </w:r>
+      <w:proofErr w:type="spellEnd"/>
+      <w:r>
+        <w:rPr>
+          <w:rFonts w:asciiTheme="majorBidi" w:hAnsiTheme="majorBidi" w:cstheme="majorBidi"/>
+          <w:i/>
+          <w:iCs/>
+          <w:sz w:val="28"/>
+          <w:szCs w:val="28"/>
+        </w:rPr>
+        <w:t>(</w:t>
+      </w:r>
+      <w:proofErr w:type="gramEnd"/>
+      <w:r>
+        <w:rPr>
+          <w:rFonts w:asciiTheme="majorBidi" w:hAnsiTheme="majorBidi" w:cstheme="majorBidi"/>
+          <w:i/>
+          <w:iCs/>
+          <w:sz w:val="28"/>
+          <w:szCs w:val="28"/>
+        </w:rPr>
+        <w:t>):</w:t>
+      </w:r>
+      <w:r>
+        <w:rPr>
+          <w:rFonts w:asciiTheme="majorBidi" w:hAnsiTheme="majorBidi" w:cstheme="majorBidi"/>
+          <w:sz w:val="28"/>
+          <w:szCs w:val="28"/>
+        </w:rPr>
+        <w:t xml:space="preserve"> processes each operation according to the operation type.</w:t>
+      </w:r>
+    </w:p>
+    <w:p>
+      <w:pPr>
+        <w:pStyle w:val="ListParagraph"/>
+        <w:numPr>
+          <w:ilvl w:val="0"/>
+          <w:numId w:val="5"/>
+        </w:numPr>
+        <w:rPr>
+          <w:rFonts w:asciiTheme="majorBidi" w:hAnsiTheme="majorBidi" w:cstheme="majorBidi"/>
+          <w:sz w:val="28"/>
+          <w:szCs w:val="28"/>
+        </w:rPr>
+      </w:pPr>
+      <w:proofErr w:type="gramStart"/>
+      <w:r>
+        <w:rPr>
+          <w:rFonts w:asciiTheme="majorBidi" w:hAnsiTheme="majorBidi" w:cstheme="majorBidi"/>
+          <w:i/>
+          <w:iCs/>
+          <w:sz w:val="28"/>
+          <w:szCs w:val="28"/>
+        </w:rPr>
+        <w:t>Print(</w:t>
+      </w:r>
+      <w:proofErr w:type="gramEnd"/>
+      <w:r>
+        <w:rPr>
+          <w:rFonts w:asciiTheme="majorBidi" w:hAnsiTheme="majorBidi" w:cstheme="majorBidi"/>
+          <w:i/>
+          <w:iCs/>
+          <w:sz w:val="28"/>
+          <w:szCs w:val="28"/>
+        </w:rPr>
+        <w:t>):</w:t>
+      </w:r>
+      <w:r>
+        <w:rPr>
+          <w:rFonts w:asciiTheme="majorBidi" w:hAnsiTheme="majorBidi" w:cstheme="majorBidi"/>
+          <w:sz w:val="28"/>
+          <w:szCs w:val="28"/>
+        </w:rPr>
+        <w:t xml:space="preserve"> prints a summary of all the items in the carts with a total charge after all taxes and shipping.</w:t>
+      </w:r>
+    </w:p>
+    <w:p>
+      <w:pPr>
+        <w:pStyle w:val="ListParagraph"/>
+        <w:ind w:left="2736"/>
+        <w:rPr>
+          <w:rFonts w:asciiTheme="majorBidi" w:hAnsiTheme="majorBidi" w:cstheme="majorBidi"/>
+          <w:sz w:val="28"/>
+          <w:szCs w:val="28"/>
+        </w:rPr>
+      </w:pPr>
+    </w:p>
+    <w:p>
+      <w:pPr>
+        <w:pStyle w:val="ListParagraph"/>
+        <w:numPr>
+          <w:ilvl w:val="2"/>
+          <w:numId w:val="1"/>
+        </w:numPr>
+        <w:rPr>
+          <w:rFonts w:asciiTheme="majorBidi" w:hAnsiTheme="majorBidi" w:cstheme="majorBidi"/>
+          <w:color w:val="C45911" w:themeColor="accent2" w:themeShade="BF"/>
+          <w:sz w:val="28"/>
+          <w:szCs w:val="28"/>
+        </w:rPr>
+      </w:pPr>
+      <w:proofErr w:type="spellStart"/>
+      <w:r>
+        <w:rPr>
+          <w:rFonts w:asciiTheme="majorBidi" w:hAnsiTheme="majorBidi" w:cstheme="majorBidi"/>
+          <w:color w:val="C45911" w:themeColor="accent2" w:themeShade="BF"/>
+          <w:sz w:val="28"/>
+          <w:szCs w:val="28"/>
+        </w:rPr>
+        <w:t>OperationType</w:t>
+      </w:r>
+      <w:proofErr w:type="spellEnd"/>
+      <w:r>
+        <w:rPr>
+          <w:rFonts w:asciiTheme="majorBidi" w:hAnsiTheme="majorBidi" w:cstheme="majorBidi"/>
+          <w:color w:val="C45911" w:themeColor="accent2" w:themeShade="BF"/>
+          <w:sz w:val="28"/>
+          <w:szCs w:val="28"/>
+        </w:rPr>
+        <w:t xml:space="preserve"> </w:t>
+      </w:r>
+      <w:proofErr w:type="spellStart"/>
+      <w:r>
+        <w:rPr>
+          <w:rFonts w:asciiTheme="majorBidi" w:hAnsiTheme="majorBidi" w:cstheme="majorBidi"/>
+          <w:color w:val="C45911" w:themeColor="accent2" w:themeShade="BF"/>
+          <w:sz w:val="28"/>
+          <w:szCs w:val="28"/>
+        </w:rPr>
+        <w:t>Enum</w:t>
+      </w:r>
+      <w:proofErr w:type="spellEnd"/>
+    </w:p>
+    <w:p>
+      <w:pPr>
+        <w:pStyle w:val="ListParagraph"/>
+        <w:ind w:left="2016"/>
+        <w:rPr>
+          <w:rFonts w:asciiTheme="majorBidi" w:hAnsiTheme="majorBidi" w:cstheme="majorBidi"/>
+          <w:sz w:val="28"/>
+          <w:szCs w:val="28"/>
+        </w:rPr>
+      </w:pPr>
+      <w:r>
+        <w:rPr>
+          <w:rFonts w:asciiTheme="majorBidi" w:hAnsiTheme="majorBidi" w:cstheme="majorBidi"/>
+          <w:sz w:val="28"/>
+          <w:szCs w:val="28"/>
+        </w:rPr>
+        <w:t>An enumerated type containing all the possible operation types (i.e. ELEC, CLOTH, DEL, SEARCH, PRINT, UPDATE.)</w:t>
+      </w:r>
+    </w:p>
+    <w:p>
+      <w:pPr>
+        <w:pStyle w:val="ListParagraph"/>
+        <w:ind w:left="2016"/>
+        <w:rPr>
+          <w:rFonts w:asciiTheme="majorBidi" w:hAnsiTheme="majorBidi" w:cstheme="majorBidi"/>
+          <w:sz w:val="28"/>
+          <w:szCs w:val="28"/>
+        </w:rPr>
+      </w:pPr>
+    </w:p>
+    <w:p>
+      <w:pPr>
+        <w:pStyle w:val="ListParagraph"/>
+        <w:numPr>
+          <w:ilvl w:val="2"/>
+          <w:numId w:val="1"/>
+        </w:numPr>
+        <w:rPr>
+          <w:rFonts w:asciiTheme="majorBidi" w:hAnsiTheme="majorBidi" w:cstheme="majorBidi"/>
+          <w:color w:val="C45911" w:themeColor="accent2" w:themeShade="BF"/>
+          <w:sz w:val="28"/>
+          <w:szCs w:val="28"/>
+        </w:rPr>
+      </w:pPr>
+      <w:r>
+        <w:rPr>
+          <w:rFonts w:asciiTheme="majorBidi" w:hAnsiTheme="majorBidi" w:cstheme="majorBidi"/>
+          <w:color w:val="C45911" w:themeColor="accent2" w:themeShade="BF"/>
+          <w:sz w:val="28"/>
+          <w:szCs w:val="28"/>
+        </w:rPr>
+        <w:t>Operation Class</w:t>
+      </w:r>
+    </w:p>
+    <w:p>
+      <w:pPr>
+        <w:pStyle w:val="ListParagraph"/>
+        <w:numPr>
+          <w:ilvl w:val="3"/>
+          <w:numId w:val="1"/>
+        </w:numPr>
+        <w:rPr>
+          <w:rFonts w:asciiTheme="majorBidi" w:hAnsiTheme="majorBidi" w:cstheme="majorBidi"/>
+          <w:sz w:val="28"/>
+          <w:szCs w:val="28"/>
+        </w:rPr>
+      </w:pPr>
+      <w:r>
+        <w:rPr>
+          <w:rFonts w:asciiTheme="majorBidi" w:hAnsiTheme="majorBidi" w:cstheme="majorBidi"/>
+          <w:sz w:val="28"/>
+          <w:szCs w:val="28"/>
+        </w:rPr>
+        <w:t>Member Data:</w:t>
+      </w:r>
+    </w:p>
+    <w:p>
+      <w:pPr>
+        <w:pStyle w:val="ListParagraph"/>
+        <w:numPr>
+          <w:ilvl w:val="0"/>
+          <w:numId w:val="4"/>
+        </w:numPr>
+        <w:rPr>
+          <w:rFonts w:asciiTheme="majorBidi" w:hAnsiTheme="majorBidi" w:cstheme="majorBidi"/>
+          <w:sz w:val="28"/>
+          <w:szCs w:val="28"/>
+        </w:rPr>
+      </w:pPr>
+      <w:proofErr w:type="spellStart"/>
+      <w:proofErr w:type="gramStart"/>
+      <w:r>
+        <w:rPr>
+          <w:rFonts w:asciiTheme="majorBidi" w:hAnsiTheme="majorBidi" w:cstheme="majorBidi"/>
+          <w:sz w:val="28"/>
+          <w:szCs w:val="28"/>
+        </w:rPr>
+        <w:t>operationType</w:t>
+      </w:r>
+      <w:proofErr w:type="spellEnd"/>
+      <w:proofErr w:type="gramEnd"/>
+      <w:r>
+        <w:rPr>
+          <w:rFonts w:asciiTheme="majorBidi" w:hAnsiTheme="majorBidi" w:cstheme="majorBidi"/>
+          <w:sz w:val="28"/>
+          <w:szCs w:val="28"/>
+        </w:rPr>
+        <w:t xml:space="preserve">: </w:t>
+      </w:r>
+      <w:proofErr w:type="spellStart"/>
+      <w:r>
+        <w:rPr>
+          <w:rFonts w:asciiTheme="majorBidi" w:hAnsiTheme="majorBidi" w:cstheme="majorBidi"/>
+          <w:sz w:val="28"/>
+          <w:szCs w:val="28"/>
+        </w:rPr>
+        <w:t>OperationType</w:t>
+      </w:r>
+      <w:proofErr w:type="spellEnd"/>
+      <w:r>
+        <w:rPr>
+          <w:rFonts w:asciiTheme="majorBidi" w:hAnsiTheme="majorBidi" w:cstheme="majorBidi"/>
+          <w:sz w:val="28"/>
+          <w:szCs w:val="28"/>
+        </w:rPr>
+        <w:t xml:space="preserve"> – specifies the type of operation.</w:t>
+      </w:r>
+    </w:p>
+    <w:p>
+      <w:pPr>
+        <w:pStyle w:val="ListParagraph"/>
+        <w:numPr>
+          <w:ilvl w:val="0"/>
+          <w:numId w:val="4"/>
+        </w:numPr>
+        <w:rPr>
+          <w:rFonts w:asciiTheme="majorBidi" w:hAnsiTheme="majorBidi" w:cstheme="majorBidi"/>
+          <w:sz w:val="28"/>
+          <w:szCs w:val="28"/>
+        </w:rPr>
+      </w:pPr>
+      <w:proofErr w:type="spellStart"/>
+      <w:proofErr w:type="gramStart"/>
+      <w:r>
+        <w:rPr>
+          <w:rFonts w:asciiTheme="majorBidi" w:hAnsiTheme="majorBidi" w:cstheme="majorBidi"/>
+          <w:sz w:val="28"/>
+          <w:szCs w:val="28"/>
+        </w:rPr>
+        <w:t>operationItem</w:t>
+      </w:r>
+      <w:proofErr w:type="spellEnd"/>
+      <w:proofErr w:type="gramEnd"/>
+      <w:r>
+        <w:rPr>
+          <w:rFonts w:asciiTheme="majorBidi" w:hAnsiTheme="majorBidi" w:cstheme="majorBidi"/>
+          <w:sz w:val="28"/>
+          <w:szCs w:val="28"/>
+        </w:rPr>
+        <w:t xml:space="preserve">: </w:t>
+      </w:r>
+      <w:proofErr w:type="spellStart"/>
+      <w:r>
+        <w:rPr>
+          <w:rFonts w:asciiTheme="majorBidi" w:hAnsiTheme="majorBidi" w:cstheme="majorBidi"/>
+          <w:sz w:val="28"/>
+          <w:szCs w:val="28"/>
+        </w:rPr>
+        <w:t>PurchaseItem</w:t>
+      </w:r>
+      <w:proofErr w:type="spellEnd"/>
+      <w:r>
+        <w:rPr>
+          <w:rFonts w:asciiTheme="majorBidi" w:hAnsiTheme="majorBidi" w:cstheme="majorBidi"/>
+          <w:sz w:val="28"/>
+          <w:szCs w:val="28"/>
+        </w:rPr>
+        <w:t xml:space="preserve"> – New item object used for processing the operation.</w:t>
+      </w:r>
+    </w:p>
+    <w:p>
+      <w:pPr>
+        <w:pStyle w:val="ListParagraph"/>
+        <w:numPr>
+          <w:ilvl w:val="3"/>
+          <w:numId w:val="1"/>
+        </w:numPr>
+        <w:rPr>
+          <w:rFonts w:asciiTheme="majorBidi" w:hAnsiTheme="majorBidi" w:cstheme="majorBidi"/>
+          <w:sz w:val="28"/>
+          <w:szCs w:val="28"/>
+        </w:rPr>
+      </w:pPr>
+      <w:r>
+        <w:rPr>
+          <w:rFonts w:asciiTheme="majorBidi" w:hAnsiTheme="majorBidi" w:cstheme="majorBidi"/>
+          <w:sz w:val="28"/>
+          <w:szCs w:val="28"/>
+        </w:rPr>
+        <w:t>Member Methods:</w:t>
+      </w:r>
+    </w:p>
+    <w:p>
+      <w:pPr>
+        <w:pStyle w:val="ListParagraph"/>
+        <w:numPr>
+          <w:ilvl w:val="0"/>
+          <w:numId w:val="5"/>
+        </w:numPr>
+        <w:rPr>
+          <w:rFonts w:asciiTheme="majorBidi" w:hAnsiTheme="majorBidi" w:cstheme="majorBidi"/>
+          <w:sz w:val="28"/>
+          <w:szCs w:val="28"/>
+        </w:rPr>
+      </w:pPr>
+      <w:proofErr w:type="spellStart"/>
+      <w:proofErr w:type="gramStart"/>
+      <w:r>
+        <w:rPr>
+          <w:rFonts w:asciiTheme="majorBidi" w:hAnsiTheme="majorBidi" w:cstheme="majorBidi"/>
+          <w:i/>
+          <w:iCs/>
+          <w:sz w:val="28"/>
+          <w:szCs w:val="28"/>
+        </w:rPr>
+        <w:t>parseSearch</w:t>
+      </w:r>
+      <w:proofErr w:type="spellEnd"/>
+      <w:r>
+        <w:rPr>
+          <w:rFonts w:asciiTheme="majorBidi" w:hAnsiTheme="majorBidi" w:cstheme="majorBidi"/>
+          <w:i/>
+          <w:iCs/>
+          <w:sz w:val="28"/>
+          <w:szCs w:val="28"/>
+        </w:rPr>
+        <w:t>(</w:t>
+      </w:r>
+      <w:proofErr w:type="gramEnd"/>
+      <w:r>
+        <w:rPr>
+          <w:rFonts w:asciiTheme="majorBidi" w:hAnsiTheme="majorBidi" w:cstheme="majorBidi"/>
+          <w:i/>
+          <w:iCs/>
+          <w:sz w:val="28"/>
+          <w:szCs w:val="28"/>
+        </w:rPr>
+        <w:t>):</w:t>
+      </w:r>
+      <w:r>
+        <w:rPr>
+          <w:rFonts w:asciiTheme="majorBidi" w:hAnsiTheme="majorBidi" w:cstheme="majorBidi"/>
+          <w:sz w:val="28"/>
+          <w:szCs w:val="28"/>
+        </w:rPr>
+        <w:t xml:space="preserve"> searches the item name in the cart and returns the total quantity of it.</w:t>
+      </w:r>
+    </w:p>
+    <w:p>
+      <w:pPr>
+        <w:pStyle w:val="ListParagraph"/>
+        <w:numPr>
+          <w:ilvl w:val="0"/>
+          <w:numId w:val="5"/>
+        </w:numPr>
+        <w:rPr>
+          <w:rFonts w:asciiTheme="majorBidi" w:hAnsiTheme="majorBidi" w:cstheme="majorBidi"/>
+          <w:sz w:val="28"/>
+          <w:szCs w:val="28"/>
+        </w:rPr>
+      </w:pPr>
+      <w:proofErr w:type="spellStart"/>
+      <w:proofErr w:type="gramStart"/>
+      <w:r>
+        <w:rPr>
+          <w:rFonts w:asciiTheme="majorBidi" w:hAnsiTheme="majorBidi" w:cstheme="majorBidi"/>
+          <w:i/>
+          <w:iCs/>
+          <w:sz w:val="28"/>
+          <w:szCs w:val="28"/>
+        </w:rPr>
+        <w:t>parseUpdate</w:t>
+      </w:r>
+      <w:proofErr w:type="spellEnd"/>
+      <w:r>
+        <w:rPr>
+          <w:rFonts w:asciiTheme="majorBidi" w:hAnsiTheme="majorBidi" w:cstheme="majorBidi"/>
+          <w:i/>
+          <w:iCs/>
+          <w:sz w:val="28"/>
+          <w:szCs w:val="28"/>
+        </w:rPr>
+        <w:t>(</w:t>
+      </w:r>
+      <w:proofErr w:type="gramEnd"/>
+      <w:r>
+        <w:rPr>
+          <w:rFonts w:asciiTheme="majorBidi" w:hAnsiTheme="majorBidi" w:cstheme="majorBidi"/>
+          <w:i/>
+          <w:iCs/>
+          <w:sz w:val="28"/>
+          <w:szCs w:val="28"/>
+        </w:rPr>
+        <w:t>):</w:t>
+      </w:r>
+      <w:r>
+        <w:rPr>
+          <w:rFonts w:asciiTheme="majorBidi" w:hAnsiTheme="majorBidi" w:cstheme="majorBidi"/>
+          <w:sz w:val="28"/>
+          <w:szCs w:val="28"/>
+        </w:rPr>
+        <w:t xml:space="preserve"> updates the quantity of the first result in the shopping with the specified name.</w:t>
+      </w:r>
+    </w:p>
+    <w:p>
+      <w:pPr>
+        <w:pStyle w:val="ListParagraph"/>
+        <w:numPr>
+          <w:ilvl w:val="0"/>
+          <w:numId w:val="5"/>
+        </w:numPr>
+        <w:rPr>
+          <w:rFonts w:asciiTheme="majorBidi" w:hAnsiTheme="majorBidi" w:cstheme="majorBidi"/>
+          <w:sz w:val="28"/>
+          <w:szCs w:val="28"/>
+        </w:rPr>
+      </w:pPr>
+      <w:proofErr w:type="spellStart"/>
+      <w:proofErr w:type="gramStart"/>
+      <w:r>
+        <w:rPr>
+          <w:rFonts w:asciiTheme="majorBidi" w:hAnsiTheme="majorBidi" w:cstheme="majorBidi"/>
+          <w:i/>
+          <w:iCs/>
+          <w:sz w:val="28"/>
+          <w:szCs w:val="28"/>
+        </w:rPr>
+        <w:t>parseDelete</w:t>
+      </w:r>
+      <w:proofErr w:type="spellEnd"/>
+      <w:r>
+        <w:rPr>
+          <w:rFonts w:asciiTheme="majorBidi" w:hAnsiTheme="majorBidi" w:cstheme="majorBidi"/>
+          <w:i/>
+          <w:iCs/>
+          <w:sz w:val="28"/>
+          <w:szCs w:val="28"/>
+        </w:rPr>
+        <w:t>(</w:t>
+      </w:r>
+      <w:proofErr w:type="gramEnd"/>
+      <w:r>
+        <w:rPr>
+          <w:rFonts w:asciiTheme="majorBidi" w:hAnsiTheme="majorBidi" w:cstheme="majorBidi"/>
+          <w:i/>
+          <w:iCs/>
+          <w:sz w:val="28"/>
+          <w:szCs w:val="28"/>
+        </w:rPr>
+        <w:t>):</w:t>
+      </w:r>
+      <w:r>
+        <w:rPr>
+          <w:rFonts w:asciiTheme="majorBidi" w:hAnsiTheme="majorBidi" w:cstheme="majorBidi"/>
+          <w:sz w:val="28"/>
+          <w:szCs w:val="28"/>
+        </w:rPr>
+        <w:t xml:space="preserve"> deletes every item with the specified name and returns the total quantity deleted.</w:t>
+      </w:r>
+    </w:p>
+    <w:p>
+      <w:pPr>
+        <w:pStyle w:val="ListParagraph"/>
+        <w:numPr>
+          <w:ilvl w:val="0"/>
+          <w:numId w:val="5"/>
+        </w:numPr>
+        <w:rPr>
+          <w:rFonts w:asciiTheme="majorBidi" w:hAnsiTheme="majorBidi" w:cstheme="majorBidi"/>
+          <w:sz w:val="28"/>
+          <w:szCs w:val="28"/>
+        </w:rPr>
+      </w:pPr>
+      <w:proofErr w:type="spellStart"/>
+      <w:proofErr w:type="gramStart"/>
+      <w:r>
+        <w:rPr>
+          <w:rFonts w:asciiTheme="majorBidi" w:hAnsiTheme="majorBidi" w:cstheme="majorBidi"/>
+          <w:i/>
+          <w:iCs/>
+          <w:sz w:val="28"/>
+          <w:szCs w:val="28"/>
+        </w:rPr>
+        <w:t>parsePrint</w:t>
+      </w:r>
+      <w:proofErr w:type="spellEnd"/>
+      <w:r>
+        <w:rPr>
+          <w:rFonts w:asciiTheme="majorBidi" w:hAnsiTheme="majorBidi" w:cstheme="majorBidi"/>
+          <w:i/>
+          <w:iCs/>
+          <w:sz w:val="28"/>
+          <w:szCs w:val="28"/>
+        </w:rPr>
+        <w:t>(</w:t>
+      </w:r>
+      <w:proofErr w:type="gramEnd"/>
+      <w:r>
+        <w:rPr>
+          <w:rFonts w:asciiTheme="majorBidi" w:hAnsiTheme="majorBidi" w:cstheme="majorBidi"/>
+          <w:i/>
+          <w:iCs/>
+          <w:sz w:val="28"/>
+          <w:szCs w:val="28"/>
+        </w:rPr>
+        <w:t>):</w:t>
+      </w:r>
+      <w:r>
+        <w:rPr>
+          <w:rFonts w:asciiTheme="majorBidi" w:hAnsiTheme="majorBidi" w:cstheme="majorBidi"/>
+          <w:sz w:val="28"/>
+          <w:szCs w:val="28"/>
+        </w:rPr>
+        <w:t xml:space="preserve"> Calls shopping cart print to print a summary receipt of all the items in the cart.</w:t>
+      </w:r>
+    </w:p>
+    <w:p>
+      <w:pPr>
+        <w:pStyle w:val="ListParagraph"/>
+        <w:numPr>
+          <w:ilvl w:val="0"/>
+          <w:numId w:val="5"/>
+        </w:numPr>
+        <w:rPr>
+          <w:rFonts w:asciiTheme="majorBidi" w:hAnsiTheme="majorBidi" w:cstheme="majorBidi"/>
+          <w:sz w:val="28"/>
+          <w:szCs w:val="28"/>
+        </w:rPr>
+      </w:pPr>
+      <w:proofErr w:type="spellStart"/>
+      <w:proofErr w:type="gramStart"/>
+      <w:r>
+        <w:rPr>
+          <w:rFonts w:asciiTheme="majorBidi" w:hAnsiTheme="majorBidi" w:cstheme="majorBidi"/>
+          <w:i/>
+          <w:iCs/>
+          <w:sz w:val="28"/>
+          <w:szCs w:val="28"/>
+        </w:rPr>
+        <w:t>parseInsert</w:t>
+      </w:r>
+      <w:proofErr w:type="spellEnd"/>
+      <w:r>
+        <w:rPr>
+          <w:rFonts w:asciiTheme="majorBidi" w:hAnsiTheme="majorBidi" w:cstheme="majorBidi"/>
+          <w:i/>
+          <w:iCs/>
+          <w:sz w:val="28"/>
+          <w:szCs w:val="28"/>
+        </w:rPr>
+        <w:t>(</w:t>
+      </w:r>
+      <w:proofErr w:type="gramEnd"/>
+      <w:r>
+        <w:rPr>
+          <w:rFonts w:asciiTheme="majorBidi" w:hAnsiTheme="majorBidi" w:cstheme="majorBidi"/>
+          <w:i/>
+          <w:iCs/>
+          <w:sz w:val="28"/>
+          <w:szCs w:val="28"/>
+        </w:rPr>
+        <w:t>):</w:t>
+      </w:r>
+      <w:r>
+        <w:rPr>
+          <w:rFonts w:asciiTheme="majorBidi" w:hAnsiTheme="majorBidi" w:cstheme="majorBidi"/>
+          <w:sz w:val="28"/>
+          <w:szCs w:val="28"/>
+        </w:rPr>
+        <w:t xml:space="preserve"> inserts an item into the cart.</w:t>
+      </w:r>
+    </w:p>
+    <w:p>
+      <w:pPr>
+        <w:pStyle w:val="ListParagraph"/>
+        <w:ind w:left="1728"/>
+        <w:rPr>
+          <w:rFonts w:asciiTheme="majorBidi" w:hAnsiTheme="majorBidi" w:cstheme="majorBidi"/>
+          <w:sz w:val="28"/>
+          <w:szCs w:val="28"/>
+        </w:rPr>
+      </w:pPr>
+    </w:p>
+    <w:p>
+      <w:pPr>
+        <w:pStyle w:val="ListParagraph"/>
+        <w:numPr>
+          <w:ilvl w:val="2"/>
+          <w:numId w:val="1"/>
+        </w:numPr>
+        <w:rPr>
+          <w:rFonts w:asciiTheme="majorBidi" w:hAnsiTheme="majorBidi" w:cstheme="majorBidi"/>
+          <w:color w:val="C45911" w:themeColor="accent2" w:themeShade="BF"/>
+          <w:sz w:val="28"/>
+          <w:szCs w:val="28"/>
+        </w:rPr>
+      </w:pPr>
+      <w:r>
+        <w:rPr>
+          <w:rFonts w:asciiTheme="majorBidi" w:hAnsiTheme="majorBidi" w:cstheme="majorBidi"/>
+          <w:color w:val="C45911" w:themeColor="accent2" w:themeShade="BF"/>
+          <w:sz w:val="28"/>
+          <w:szCs w:val="28"/>
+        </w:rPr>
+        <w:t>A3Driver (driver) Class</w:t>
+      </w:r>
+    </w:p>
+    <w:p>
+      <w:pPr>
+        <w:pStyle w:val="ListParagraph"/>
+        <w:numPr>
+          <w:ilvl w:val="3"/>
+          <w:numId w:val="1"/>
+        </w:numPr>
+        <w:rPr>
+          <w:rFonts w:asciiTheme="majorBidi" w:hAnsiTheme="majorBidi" w:cstheme="majorBidi"/>
+          <w:sz w:val="28"/>
+          <w:szCs w:val="28"/>
+        </w:rPr>
+      </w:pPr>
+      <w:r>
+        <w:rPr>
+          <w:rFonts w:asciiTheme="majorBidi" w:hAnsiTheme="majorBidi" w:cstheme="majorBidi"/>
+          <w:sz w:val="28"/>
+          <w:szCs w:val="28"/>
+        </w:rPr>
+        <w:t>Member Methods:</w:t>
+      </w:r>
+    </w:p>
+    <w:p>
+      <w:pPr>
+        <w:pStyle w:val="ListParagraph"/>
+        <w:numPr>
+          <w:ilvl w:val="0"/>
+          <w:numId w:val="5"/>
+        </w:numPr>
+        <w:rPr>
+          <w:rFonts w:asciiTheme="majorBidi" w:hAnsiTheme="majorBidi" w:cstheme="majorBidi"/>
+          <w:sz w:val="28"/>
+          <w:szCs w:val="28"/>
+        </w:rPr>
+      </w:pPr>
+      <w:proofErr w:type="gramStart"/>
+      <w:r>
+        <w:rPr>
+          <w:rFonts w:asciiTheme="majorBidi" w:hAnsiTheme="majorBidi" w:cstheme="majorBidi"/>
+          <w:i/>
+          <w:iCs/>
+          <w:sz w:val="28"/>
+          <w:szCs w:val="28"/>
+        </w:rPr>
+        <w:t>Main(</w:t>
+      </w:r>
+      <w:proofErr w:type="gramEnd"/>
+      <w:r>
+        <w:rPr>
+          <w:rFonts w:asciiTheme="majorBidi" w:hAnsiTheme="majorBidi" w:cstheme="majorBidi"/>
+          <w:i/>
+          <w:iCs/>
+          <w:sz w:val="28"/>
+          <w:szCs w:val="28"/>
+        </w:rPr>
+        <w:t>):</w:t>
+      </w:r>
+      <w:r>
+        <w:rPr>
+          <w:rFonts w:asciiTheme="majorBidi" w:hAnsiTheme="majorBidi" w:cstheme="majorBidi"/>
+          <w:sz w:val="28"/>
+          <w:szCs w:val="28"/>
+        </w:rPr>
+        <w:t xml:space="preserve"> Opens, and reads the file each line at a time and processes each line input.</w:t>
+      </w:r>
+    </w:p>
+    <w:p>
+      <w:pPr>
+        <w:pStyle w:val="ListParagraph"/>
+        <w:ind w:left="0"/>
+        <w:rPr>
+          <w:rFonts w:asciiTheme="majorBidi" w:hAnsiTheme="majorBidi" w:cstheme="majorBidi"/>
+          <w:sz w:val="30"/>
+          <w:szCs w:val="30"/>
+        </w:rPr>
+      </w:pPr>
+      <w:r>
+        <w:rPr>
+          <w:rFonts w:asciiTheme="majorBidi" w:hAnsiTheme="majorBidi" w:cstheme="majorBidi"/>
+          <w:sz w:val="30"/>
+          <w:szCs w:val="30"/>
+        </w:rPr>
+        <w:lastRenderedPageBreak/>
+        <w:t xml:space="preserve">Functional </w:t>
+      </w:r>
+      <w:r>
+        <w:rPr>
+          <w:rFonts w:asciiTheme="majorBidi" w:hAnsiTheme="majorBidi" w:cstheme="majorBidi"/>
+          <w:sz w:val="30"/>
+          <w:szCs w:val="30"/>
+        </w:rPr>
+        <w:t>Block Diagram</w:t>
+      </w:r>
+      <w:bookmarkStart w:id="0" w:name="_GoBack"/>
+      <w:bookmarkEnd w:id="0"/>
+      <w:r>
+        <w:rPr>
+          <w:rFonts w:asciiTheme="majorBidi" w:hAnsiTheme="majorBidi" w:cstheme="majorBidi"/>
+        </w:rPr>
+        <w:pict>
+          <v:shapetype id="_x0000_t75" coordsize="21600,21600" o:spt="75" o:preferrelative="t" path="m@4@5l@4@11@9@11@9@5xe" filled="f" stroked="f">
+            <v:stroke joinstyle="miter"/>
+            <v:formulas>
+              <v:f eqn="if lineDrawn pixelLineWidth 0"/>
+              <v:f eqn="sum @0 1 0"/>
+              <v:f eqn="sum 0 0 @1"/>
+              <v:f eqn="prod @2 1 2"/>
+              <v:f eqn="prod @3 21600 pixelWidth"/>
+              <v:f eqn="prod @3 21600 pixelHeight"/>
+              <v:f eqn="sum @0 0 1"/>
+              <v:f eqn="prod @6 1 2"/>
+              <v:f eqn="prod @7 21600 pixelWidth"/>
+              <v:f eqn="sum @8 21600 0"/>
+              <v:f eqn="prod @7 21600 pixelHeight"/>
+              <v:f eqn="sum @10 21600 0"/>
+            </v:formulas>
+            <v:path o:extrusionok="f" gradientshapeok="t" o:connecttype="rect"/>
+            <o:lock v:ext="edit" aspectratio="t"/>
+          </v:shapetype>
+          <v:shape id="_x0000_i1025" type="#_x0000_t75" style="width:467.8pt;height:608.45pt">
+            <v:imagedata r:id="rId9" o:title="Functional block diagram"/>
+          </v:shape>
+        </w:pict>
+      </w:r>
+    </w:p>
     <w:sectPr>
-      <w:headerReference w:type="even" r:id="rId8"/>
-      <w:headerReference w:type="default" r:id="rId9"/>
-      <w:footerReference w:type="even" r:id="rId10"/>
-      <w:footerReference w:type="default" r:id="rId11"/>
-      <w:headerReference w:type="first" r:id="rId12"/>
-      <w:footerReference w:type="first" r:id="rId13"/>
+      <w:headerReference w:type="even" r:id="rId10"/>
+      <w:headerReference w:type="default" r:id="rId11"/>
+      <w:footerReference w:type="even" r:id="rId12"/>
+      <w:footerReference w:type="default" r:id="rId13"/>
+      <w:headerReference w:type="first" r:id="rId14"/>
+      <w:footerReference w:type="first" r:id="rId15"/>
       <w:pgSz w:w="12240" w:h="15840"/>
       <w:pgMar w:top="1440" w:right="1440" w:bottom="1440" w:left="1440" w:header="720" w:footer="720" w:gutter="0"/>
       <w:cols w:space="720"/>
@@ -753,15 +2914,7 @@
       <w:jc w:val="right"/>
     </w:pPr>
     <w:r>
-      <w:t xml:space="preserve">Aria </w:t>
-    </w:r>
-    <w:proofErr w:type="spellStart"/>
-    <w:r>
-      <w:t>Pahlavan</w:t>
-    </w:r>
-    <w:proofErr w:type="spellEnd"/>
-    <w:r>
-      <w:t xml:space="preserve">, </w:t>
+      <w:t xml:space="preserve">Aria Pahlavan, </w:t>
     </w:r>
     <w:r>
       <w:t>ap44342</w:t>
@@ -792,6 +2945,591 @@
     </w:pPr>
   </w:p>
 </w:hdr>
+</file>
+
+<file path=word/numbering.xml><?xml version="1.0" encoding="utf-8"?>
+<w:numbering xmlns:wpc="http://schemas.microsoft.com/office/word/2010/wordprocessingCanvas" xmlns:mc="http://schemas.openxmlformats.org/markup-compatibility/2006" xmlns:o="urn:schemas-microsoft-com:office:office" xmlns:r="http://schemas.openxmlformats.org/officeDocument/2006/relationships" xmlns:m="http://schemas.openxmlformats.org/officeDocument/2006/math" xmlns:v="urn:schemas-microsoft-com:vml" xmlns:wp14="http://schemas.microsoft.com/office/word/2010/wordprocessingDrawing" xmlns:wp="http://schemas.openxmlformats.org/drawingml/2006/wordprocessingDrawing" xmlns:w10="urn:schemas-microsoft-com:office:word" xmlns:w="http://schemas.openxmlformats.org/wordprocessingml/2006/main" xmlns:w14="http://schemas.microsoft.com/office/word/2010/wordml" xmlns:w15="http://schemas.microsoft.com/office/word/2012/wordml" xmlns:wpg="http://schemas.microsoft.com/office/word/2010/wordprocessingGroup" xmlns:wpi="http://schemas.microsoft.com/office/word/2010/wordprocessingInk" xmlns:wne="http://schemas.microsoft.com/office/word/2006/wordml" xmlns:wps="http://schemas.microsoft.com/office/word/2010/wordprocessingShape" mc:Ignorable="w14 w15 wp14">
+  <w:abstractNum w:abstractNumId="0" w15:restartNumberingAfterBreak="0">
+    <w:nsid w:val="1A514DE5"/>
+    <w:multiLevelType w:val="multilevel"/>
+    <w:tmpl w:val="73B0A0E6"/>
+    <w:lvl w:ilvl="0">
+      <w:start w:val="1"/>
+      <w:numFmt w:val="decimal"/>
+      <w:lvlText w:val="%1."/>
+      <w:lvlJc w:val="left"/>
+      <w:pPr>
+        <w:ind w:left="360" w:hanging="360"/>
+      </w:pPr>
+      <w:rPr>
+        <w:rFonts w:hint="default"/>
+      </w:rPr>
+    </w:lvl>
+    <w:lvl w:ilvl="1">
+      <w:start w:val="1"/>
+      <w:numFmt w:val="decimal"/>
+      <w:lvlText w:val="%1.%2."/>
+      <w:lvlJc w:val="left"/>
+      <w:pPr>
+        <w:ind w:left="792" w:hanging="432"/>
+      </w:pPr>
+      <w:rPr>
+        <w:rFonts w:hint="default"/>
+      </w:rPr>
+    </w:lvl>
+    <w:lvl w:ilvl="2">
+      <w:start w:val="1"/>
+      <w:numFmt w:val="decimal"/>
+      <w:lvlText w:val="%1.%2.%3."/>
+      <w:lvlJc w:val="left"/>
+      <w:pPr>
+        <w:ind w:left="2016" w:hanging="1296"/>
+      </w:pPr>
+      <w:rPr>
+        <w:rFonts w:hint="default"/>
+      </w:rPr>
+    </w:lvl>
+    <w:lvl w:ilvl="3">
+      <w:start w:val="1"/>
+      <w:numFmt w:val="decimal"/>
+      <w:lvlText w:val="%1.%2.%3.%4."/>
+      <w:lvlJc w:val="left"/>
+      <w:pPr>
+        <w:ind w:left="1728" w:hanging="648"/>
+      </w:pPr>
+      <w:rPr>
+        <w:rFonts w:hint="default"/>
+      </w:rPr>
+    </w:lvl>
+    <w:lvl w:ilvl="4">
+      <w:start w:val="1"/>
+      <w:numFmt w:val="decimal"/>
+      <w:lvlText w:val="%1.%2.%3.%4.%5."/>
+      <w:lvlJc w:val="left"/>
+      <w:pPr>
+        <w:ind w:left="2232" w:hanging="792"/>
+      </w:pPr>
+      <w:rPr>
+        <w:rFonts w:hint="default"/>
+      </w:rPr>
+    </w:lvl>
+    <w:lvl w:ilvl="5">
+      <w:start w:val="1"/>
+      <w:numFmt w:val="decimal"/>
+      <w:lvlText w:val="%1.%2.%3.%4.%5.%6."/>
+      <w:lvlJc w:val="left"/>
+      <w:pPr>
+        <w:ind w:left="2736" w:hanging="936"/>
+      </w:pPr>
+      <w:rPr>
+        <w:rFonts w:hint="default"/>
+      </w:rPr>
+    </w:lvl>
+    <w:lvl w:ilvl="6">
+      <w:start w:val="1"/>
+      <w:numFmt w:val="decimal"/>
+      <w:lvlText w:val="%1.%2.%3.%4.%5.%6.%7."/>
+      <w:lvlJc w:val="left"/>
+      <w:pPr>
+        <w:ind w:left="3240" w:hanging="1080"/>
+      </w:pPr>
+      <w:rPr>
+        <w:rFonts w:hint="default"/>
+      </w:rPr>
+    </w:lvl>
+    <w:lvl w:ilvl="7">
+      <w:start w:val="1"/>
+      <w:numFmt w:val="decimal"/>
+      <w:lvlText w:val="%1.%2.%3.%4.%5.%6.%7.%8."/>
+      <w:lvlJc w:val="left"/>
+      <w:pPr>
+        <w:ind w:left="3744" w:hanging="1224"/>
+      </w:pPr>
+      <w:rPr>
+        <w:rFonts w:hint="default"/>
+      </w:rPr>
+    </w:lvl>
+    <w:lvl w:ilvl="8">
+      <w:start w:val="1"/>
+      <w:numFmt w:val="decimal"/>
+      <w:lvlText w:val="%1.%2.%3.%4.%5.%6.%7.%8.%9."/>
+      <w:lvlJc w:val="left"/>
+      <w:pPr>
+        <w:ind w:left="4320" w:hanging="1440"/>
+      </w:pPr>
+      <w:rPr>
+        <w:rFonts w:hint="default"/>
+      </w:rPr>
+    </w:lvl>
+  </w:abstractNum>
+  <w:abstractNum w:abstractNumId="1" w15:restartNumberingAfterBreak="0">
+    <w:nsid w:val="2AFD795E"/>
+    <w:multiLevelType w:val="hybridMultilevel"/>
+    <w:tmpl w:val="D714B03A"/>
+    <w:lvl w:ilvl="0" w:tplc="04090001">
+      <w:start w:val="1"/>
+      <w:numFmt w:val="bullet"/>
+      <w:lvlText w:val=""/>
+      <w:lvlJc w:val="left"/>
+      <w:pPr>
+        <w:ind w:left="2448" w:hanging="360"/>
+      </w:pPr>
+      <w:rPr>
+        <w:rFonts w:ascii="Symbol" w:hAnsi="Symbol" w:hint="default"/>
+      </w:rPr>
+    </w:lvl>
+    <w:lvl w:ilvl="1" w:tplc="04090003" w:tentative="1">
+      <w:start w:val="1"/>
+      <w:numFmt w:val="bullet"/>
+      <w:lvlText w:val="o"/>
+      <w:lvlJc w:val="left"/>
+      <w:pPr>
+        <w:ind w:left="3168" w:hanging="360"/>
+      </w:pPr>
+      <w:rPr>
+        <w:rFonts w:ascii="Courier New" w:hAnsi="Courier New" w:cs="Courier New" w:hint="default"/>
+      </w:rPr>
+    </w:lvl>
+    <w:lvl w:ilvl="2" w:tplc="04090005">
+      <w:start w:val="1"/>
+      <w:numFmt w:val="bullet"/>
+      <w:lvlText w:val=""/>
+      <w:lvlJc w:val="left"/>
+      <w:pPr>
+        <w:ind w:left="3888" w:hanging="360"/>
+      </w:pPr>
+      <w:rPr>
+        <w:rFonts w:ascii="Wingdings" w:hAnsi="Wingdings" w:hint="default"/>
+      </w:rPr>
+    </w:lvl>
+    <w:lvl w:ilvl="3" w:tplc="04090001">
+      <w:start w:val="1"/>
+      <w:numFmt w:val="bullet"/>
+      <w:lvlText w:val=""/>
+      <w:lvlJc w:val="left"/>
+      <w:pPr>
+        <w:ind w:left="4608" w:hanging="360"/>
+      </w:pPr>
+      <w:rPr>
+        <w:rFonts w:ascii="Symbol" w:hAnsi="Symbol" w:hint="default"/>
+      </w:rPr>
+    </w:lvl>
+    <w:lvl w:ilvl="4" w:tplc="04090003" w:tentative="1">
+      <w:start w:val="1"/>
+      <w:numFmt w:val="bullet"/>
+      <w:lvlText w:val="o"/>
+      <w:lvlJc w:val="left"/>
+      <w:pPr>
+        <w:ind w:left="5328" w:hanging="360"/>
+      </w:pPr>
+      <w:rPr>
+        <w:rFonts w:ascii="Courier New" w:hAnsi="Courier New" w:cs="Courier New" w:hint="default"/>
+      </w:rPr>
+    </w:lvl>
+    <w:lvl w:ilvl="5" w:tplc="04090005" w:tentative="1">
+      <w:start w:val="1"/>
+      <w:numFmt w:val="bullet"/>
+      <w:lvlText w:val=""/>
+      <w:lvlJc w:val="left"/>
+      <w:pPr>
+        <w:ind w:left="6048" w:hanging="360"/>
+      </w:pPr>
+      <w:rPr>
+        <w:rFonts w:ascii="Wingdings" w:hAnsi="Wingdings" w:hint="default"/>
+      </w:rPr>
+    </w:lvl>
+    <w:lvl w:ilvl="6" w:tplc="04090001" w:tentative="1">
+      <w:start w:val="1"/>
+      <w:numFmt w:val="bullet"/>
+      <w:lvlText w:val=""/>
+      <w:lvlJc w:val="left"/>
+      <w:pPr>
+        <w:ind w:left="6768" w:hanging="360"/>
+      </w:pPr>
+      <w:rPr>
+        <w:rFonts w:ascii="Symbol" w:hAnsi="Symbol" w:hint="default"/>
+      </w:rPr>
+    </w:lvl>
+    <w:lvl w:ilvl="7" w:tplc="04090003" w:tentative="1">
+      <w:start w:val="1"/>
+      <w:numFmt w:val="bullet"/>
+      <w:lvlText w:val="o"/>
+      <w:lvlJc w:val="left"/>
+      <w:pPr>
+        <w:ind w:left="7488" w:hanging="360"/>
+      </w:pPr>
+      <w:rPr>
+        <w:rFonts w:ascii="Courier New" w:hAnsi="Courier New" w:cs="Courier New" w:hint="default"/>
+      </w:rPr>
+    </w:lvl>
+    <w:lvl w:ilvl="8" w:tplc="04090005" w:tentative="1">
+      <w:start w:val="1"/>
+      <w:numFmt w:val="bullet"/>
+      <w:lvlText w:val=""/>
+      <w:lvlJc w:val="left"/>
+      <w:pPr>
+        <w:ind w:left="8208" w:hanging="360"/>
+      </w:pPr>
+      <w:rPr>
+        <w:rFonts w:ascii="Wingdings" w:hAnsi="Wingdings" w:hint="default"/>
+      </w:rPr>
+    </w:lvl>
+  </w:abstractNum>
+  <w:abstractNum w:abstractNumId="2" w15:restartNumberingAfterBreak="0">
+    <w:nsid w:val="309C04C4"/>
+    <w:multiLevelType w:val="hybridMultilevel"/>
+    <w:tmpl w:val="28686ADC"/>
+    <w:lvl w:ilvl="0" w:tplc="04090001">
+      <w:start w:val="1"/>
+      <w:numFmt w:val="bullet"/>
+      <w:lvlText w:val=""/>
+      <w:lvlJc w:val="left"/>
+      <w:pPr>
+        <w:ind w:left="2736" w:hanging="360"/>
+      </w:pPr>
+      <w:rPr>
+        <w:rFonts w:ascii="Symbol" w:hAnsi="Symbol" w:hint="default"/>
+      </w:rPr>
+    </w:lvl>
+    <w:lvl w:ilvl="1" w:tplc="04090003">
+      <w:start w:val="1"/>
+      <w:numFmt w:val="bullet"/>
+      <w:lvlText w:val="o"/>
+      <w:lvlJc w:val="left"/>
+      <w:pPr>
+        <w:ind w:left="3456" w:hanging="360"/>
+      </w:pPr>
+      <w:rPr>
+        <w:rFonts w:ascii="Courier New" w:hAnsi="Courier New" w:cs="Courier New" w:hint="default"/>
+      </w:rPr>
+    </w:lvl>
+    <w:lvl w:ilvl="2" w:tplc="04090005" w:tentative="1">
+      <w:start w:val="1"/>
+      <w:numFmt w:val="bullet"/>
+      <w:lvlText w:val=""/>
+      <w:lvlJc w:val="left"/>
+      <w:pPr>
+        <w:ind w:left="4176" w:hanging="360"/>
+      </w:pPr>
+      <w:rPr>
+        <w:rFonts w:ascii="Wingdings" w:hAnsi="Wingdings" w:hint="default"/>
+      </w:rPr>
+    </w:lvl>
+    <w:lvl w:ilvl="3" w:tplc="04090001" w:tentative="1">
+      <w:start w:val="1"/>
+      <w:numFmt w:val="bullet"/>
+      <w:lvlText w:val=""/>
+      <w:lvlJc w:val="left"/>
+      <w:pPr>
+        <w:ind w:left="4896" w:hanging="360"/>
+      </w:pPr>
+      <w:rPr>
+        <w:rFonts w:ascii="Symbol" w:hAnsi="Symbol" w:hint="default"/>
+      </w:rPr>
+    </w:lvl>
+    <w:lvl w:ilvl="4" w:tplc="04090003" w:tentative="1">
+      <w:start w:val="1"/>
+      <w:numFmt w:val="bullet"/>
+      <w:lvlText w:val="o"/>
+      <w:lvlJc w:val="left"/>
+      <w:pPr>
+        <w:ind w:left="5616" w:hanging="360"/>
+      </w:pPr>
+      <w:rPr>
+        <w:rFonts w:ascii="Courier New" w:hAnsi="Courier New" w:cs="Courier New" w:hint="default"/>
+      </w:rPr>
+    </w:lvl>
+    <w:lvl w:ilvl="5" w:tplc="04090005" w:tentative="1">
+      <w:start w:val="1"/>
+      <w:numFmt w:val="bullet"/>
+      <w:lvlText w:val=""/>
+      <w:lvlJc w:val="left"/>
+      <w:pPr>
+        <w:ind w:left="6336" w:hanging="360"/>
+      </w:pPr>
+      <w:rPr>
+        <w:rFonts w:ascii="Wingdings" w:hAnsi="Wingdings" w:hint="default"/>
+      </w:rPr>
+    </w:lvl>
+    <w:lvl w:ilvl="6" w:tplc="04090001" w:tentative="1">
+      <w:start w:val="1"/>
+      <w:numFmt w:val="bullet"/>
+      <w:lvlText w:val=""/>
+      <w:lvlJc w:val="left"/>
+      <w:pPr>
+        <w:ind w:left="7056" w:hanging="360"/>
+      </w:pPr>
+      <w:rPr>
+        <w:rFonts w:ascii="Symbol" w:hAnsi="Symbol" w:hint="default"/>
+      </w:rPr>
+    </w:lvl>
+    <w:lvl w:ilvl="7" w:tplc="04090003" w:tentative="1">
+      <w:start w:val="1"/>
+      <w:numFmt w:val="bullet"/>
+      <w:lvlText w:val="o"/>
+      <w:lvlJc w:val="left"/>
+      <w:pPr>
+        <w:ind w:left="7776" w:hanging="360"/>
+      </w:pPr>
+      <w:rPr>
+        <w:rFonts w:ascii="Courier New" w:hAnsi="Courier New" w:cs="Courier New" w:hint="default"/>
+      </w:rPr>
+    </w:lvl>
+    <w:lvl w:ilvl="8" w:tplc="04090005" w:tentative="1">
+      <w:start w:val="1"/>
+      <w:numFmt w:val="bullet"/>
+      <w:lvlText w:val=""/>
+      <w:lvlJc w:val="left"/>
+      <w:pPr>
+        <w:ind w:left="8496" w:hanging="360"/>
+      </w:pPr>
+      <w:rPr>
+        <w:rFonts w:ascii="Wingdings" w:hAnsi="Wingdings" w:hint="default"/>
+      </w:rPr>
+    </w:lvl>
+  </w:abstractNum>
+  <w:abstractNum w:abstractNumId="3" w15:restartNumberingAfterBreak="0">
+    <w:nsid w:val="41E3696C"/>
+    <w:multiLevelType w:val="hybridMultilevel"/>
+    <w:tmpl w:val="62303054"/>
+    <w:lvl w:ilvl="0" w:tplc="04090001">
+      <w:start w:val="1"/>
+      <w:numFmt w:val="bullet"/>
+      <w:lvlText w:val=""/>
+      <w:lvlJc w:val="left"/>
+      <w:pPr>
+        <w:ind w:left="1944" w:hanging="360"/>
+      </w:pPr>
+      <w:rPr>
+        <w:rFonts w:ascii="Symbol" w:hAnsi="Symbol" w:hint="default"/>
+      </w:rPr>
+    </w:lvl>
+    <w:lvl w:ilvl="1" w:tplc="04090003">
+      <w:start w:val="1"/>
+      <w:numFmt w:val="bullet"/>
+      <w:lvlText w:val="o"/>
+      <w:lvlJc w:val="left"/>
+      <w:pPr>
+        <w:ind w:left="2664" w:hanging="360"/>
+      </w:pPr>
+      <w:rPr>
+        <w:rFonts w:ascii="Courier New" w:hAnsi="Courier New" w:cs="Courier New" w:hint="default"/>
+      </w:rPr>
+    </w:lvl>
+    <w:lvl w:ilvl="2" w:tplc="04090005" w:tentative="1">
+      <w:start w:val="1"/>
+      <w:numFmt w:val="bullet"/>
+      <w:lvlText w:val=""/>
+      <w:lvlJc w:val="left"/>
+      <w:pPr>
+        <w:ind w:left="3384" w:hanging="360"/>
+      </w:pPr>
+      <w:rPr>
+        <w:rFonts w:ascii="Wingdings" w:hAnsi="Wingdings" w:hint="default"/>
+      </w:rPr>
+    </w:lvl>
+    <w:lvl w:ilvl="3" w:tplc="04090001" w:tentative="1">
+      <w:start w:val="1"/>
+      <w:numFmt w:val="bullet"/>
+      <w:lvlText w:val=""/>
+      <w:lvlJc w:val="left"/>
+      <w:pPr>
+        <w:ind w:left="4104" w:hanging="360"/>
+      </w:pPr>
+      <w:rPr>
+        <w:rFonts w:ascii="Symbol" w:hAnsi="Symbol" w:hint="default"/>
+      </w:rPr>
+    </w:lvl>
+    <w:lvl w:ilvl="4" w:tplc="04090003" w:tentative="1">
+      <w:start w:val="1"/>
+      <w:numFmt w:val="bullet"/>
+      <w:lvlText w:val="o"/>
+      <w:lvlJc w:val="left"/>
+      <w:pPr>
+        <w:ind w:left="4824" w:hanging="360"/>
+      </w:pPr>
+      <w:rPr>
+        <w:rFonts w:ascii="Courier New" w:hAnsi="Courier New" w:cs="Courier New" w:hint="default"/>
+      </w:rPr>
+    </w:lvl>
+    <w:lvl w:ilvl="5" w:tplc="04090005" w:tentative="1">
+      <w:start w:val="1"/>
+      <w:numFmt w:val="bullet"/>
+      <w:lvlText w:val=""/>
+      <w:lvlJc w:val="left"/>
+      <w:pPr>
+        <w:ind w:left="5544" w:hanging="360"/>
+      </w:pPr>
+      <w:rPr>
+        <w:rFonts w:ascii="Wingdings" w:hAnsi="Wingdings" w:hint="default"/>
+      </w:rPr>
+    </w:lvl>
+    <w:lvl w:ilvl="6" w:tplc="04090001" w:tentative="1">
+      <w:start w:val="1"/>
+      <w:numFmt w:val="bullet"/>
+      <w:lvlText w:val=""/>
+      <w:lvlJc w:val="left"/>
+      <w:pPr>
+        <w:ind w:left="6264" w:hanging="360"/>
+      </w:pPr>
+      <w:rPr>
+        <w:rFonts w:ascii="Symbol" w:hAnsi="Symbol" w:hint="default"/>
+      </w:rPr>
+    </w:lvl>
+    <w:lvl w:ilvl="7" w:tplc="04090003" w:tentative="1">
+      <w:start w:val="1"/>
+      <w:numFmt w:val="bullet"/>
+      <w:lvlText w:val="o"/>
+      <w:lvlJc w:val="left"/>
+      <w:pPr>
+        <w:ind w:left="6984" w:hanging="360"/>
+      </w:pPr>
+      <w:rPr>
+        <w:rFonts w:ascii="Courier New" w:hAnsi="Courier New" w:cs="Courier New" w:hint="default"/>
+      </w:rPr>
+    </w:lvl>
+    <w:lvl w:ilvl="8" w:tplc="04090005" w:tentative="1">
+      <w:start w:val="1"/>
+      <w:numFmt w:val="bullet"/>
+      <w:lvlText w:val=""/>
+      <w:lvlJc w:val="left"/>
+      <w:pPr>
+        <w:ind w:left="7704" w:hanging="360"/>
+      </w:pPr>
+      <w:rPr>
+        <w:rFonts w:ascii="Wingdings" w:hAnsi="Wingdings" w:hint="default"/>
+      </w:rPr>
+    </w:lvl>
+  </w:abstractNum>
+  <w:abstractNum w:abstractNumId="4" w15:restartNumberingAfterBreak="0">
+    <w:nsid w:val="5FAD2987"/>
+    <w:multiLevelType w:val="hybridMultilevel"/>
+    <w:tmpl w:val="8FDA47D8"/>
+    <w:lvl w:ilvl="0" w:tplc="04090001">
+      <w:start w:val="1"/>
+      <w:numFmt w:val="bullet"/>
+      <w:lvlText w:val=""/>
+      <w:lvlJc w:val="left"/>
+      <w:pPr>
+        <w:ind w:left="2736" w:hanging="360"/>
+      </w:pPr>
+      <w:rPr>
+        <w:rFonts w:ascii="Symbol" w:hAnsi="Symbol" w:hint="default"/>
+      </w:rPr>
+    </w:lvl>
+    <w:lvl w:ilvl="1" w:tplc="04090003">
+      <w:start w:val="1"/>
+      <w:numFmt w:val="bullet"/>
+      <w:lvlText w:val="o"/>
+      <w:lvlJc w:val="left"/>
+      <w:pPr>
+        <w:ind w:left="3456" w:hanging="360"/>
+      </w:pPr>
+      <w:rPr>
+        <w:rFonts w:ascii="Courier New" w:hAnsi="Courier New" w:cs="Courier New" w:hint="default"/>
+      </w:rPr>
+    </w:lvl>
+    <w:lvl w:ilvl="2" w:tplc="04090005">
+      <w:start w:val="1"/>
+      <w:numFmt w:val="bullet"/>
+      <w:lvlText w:val=""/>
+      <w:lvlJc w:val="left"/>
+      <w:pPr>
+        <w:ind w:left="4176" w:hanging="360"/>
+      </w:pPr>
+      <w:rPr>
+        <w:rFonts w:ascii="Wingdings" w:hAnsi="Wingdings" w:hint="default"/>
+      </w:rPr>
+    </w:lvl>
+    <w:lvl w:ilvl="3" w:tplc="04090001" w:tentative="1">
+      <w:start w:val="1"/>
+      <w:numFmt w:val="bullet"/>
+      <w:lvlText w:val=""/>
+      <w:lvlJc w:val="left"/>
+      <w:pPr>
+        <w:ind w:left="4896" w:hanging="360"/>
+      </w:pPr>
+      <w:rPr>
+        <w:rFonts w:ascii="Symbol" w:hAnsi="Symbol" w:hint="default"/>
+      </w:rPr>
+    </w:lvl>
+    <w:lvl w:ilvl="4" w:tplc="04090003" w:tentative="1">
+      <w:start w:val="1"/>
+      <w:numFmt w:val="bullet"/>
+      <w:lvlText w:val="o"/>
+      <w:lvlJc w:val="left"/>
+      <w:pPr>
+        <w:ind w:left="5616" w:hanging="360"/>
+      </w:pPr>
+      <w:rPr>
+        <w:rFonts w:ascii="Courier New" w:hAnsi="Courier New" w:cs="Courier New" w:hint="default"/>
+      </w:rPr>
+    </w:lvl>
+    <w:lvl w:ilvl="5" w:tplc="04090005" w:tentative="1">
+      <w:start w:val="1"/>
+      <w:numFmt w:val="bullet"/>
+      <w:lvlText w:val=""/>
+      <w:lvlJc w:val="left"/>
+      <w:pPr>
+        <w:ind w:left="6336" w:hanging="360"/>
+      </w:pPr>
+      <w:rPr>
+        <w:rFonts w:ascii="Wingdings" w:hAnsi="Wingdings" w:hint="default"/>
+      </w:rPr>
+    </w:lvl>
+    <w:lvl w:ilvl="6" w:tplc="04090001" w:tentative="1">
+      <w:start w:val="1"/>
+      <w:numFmt w:val="bullet"/>
+      <w:lvlText w:val=""/>
+      <w:lvlJc w:val="left"/>
+      <w:pPr>
+        <w:ind w:left="7056" w:hanging="360"/>
+      </w:pPr>
+      <w:rPr>
+        <w:rFonts w:ascii="Symbol" w:hAnsi="Symbol" w:hint="default"/>
+      </w:rPr>
+    </w:lvl>
+    <w:lvl w:ilvl="7" w:tplc="04090003" w:tentative="1">
+      <w:start w:val="1"/>
+      <w:numFmt w:val="bullet"/>
+      <w:lvlText w:val="o"/>
+      <w:lvlJc w:val="left"/>
+      <w:pPr>
+        <w:ind w:left="7776" w:hanging="360"/>
+      </w:pPr>
+      <w:rPr>
+        <w:rFonts w:ascii="Courier New" w:hAnsi="Courier New" w:cs="Courier New" w:hint="default"/>
+      </w:rPr>
+    </w:lvl>
+    <w:lvl w:ilvl="8" w:tplc="04090005" w:tentative="1">
+      <w:start w:val="1"/>
+      <w:numFmt w:val="bullet"/>
+      <w:lvlText w:val=""/>
+      <w:lvlJc w:val="left"/>
+      <w:pPr>
+        <w:ind w:left="8496" w:hanging="360"/>
+      </w:pPr>
+      <w:rPr>
+        <w:rFonts w:ascii="Wingdings" w:hAnsi="Wingdings" w:hint="default"/>
+      </w:rPr>
+    </w:lvl>
+  </w:abstractNum>
+  <w:num w:numId="1">
+    <w:abstractNumId w:val="0"/>
+  </w:num>
+  <w:num w:numId="2">
+    <w:abstractNumId w:val="3"/>
+  </w:num>
+  <w:num w:numId="3">
+    <w:abstractNumId w:val="2"/>
+  </w:num>
+  <w:num w:numId="4">
+    <w:abstractNumId w:val="1"/>
+  </w:num>
+  <w:num w:numId="5">
+    <w:abstractNumId w:val="4"/>
+  </w:num>
+</w:numbering>
 </file>
 
 <file path=word/styles.xml><?xml version="1.0" encoding="utf-8"?>
@@ -1275,6 +4013,18 @@
       <w:szCs w:val="24"/>
     </w:rPr>
   </w:style>
+  <w:style w:type="paragraph" w:styleId="ListParagraph">
+    <w:name w:val="List Paragraph"/>
+    <w:basedOn w:val="Normal"/>
+    <w:uiPriority w:val="34"/>
+    <w:qFormat/>
+    <w:rsid w:val="0036357C"/>
+    <w:pPr>
+      <w:spacing w:after="160" w:line="259" w:lineRule="auto"/>
+      <w:ind w:left="720"/>
+      <w:contextualSpacing/>
+    </w:pPr>
+  </w:style>
 </w:styles>
 </file>
 

</xml_diff>

<commit_message>
final versions of docs
</commit_message>
<xml_diff>
--- a/A3 Analysis and Design.docx
+++ b/A3 Analysis and Design.docx
@@ -7,11 +7,17 @@
         <w:jc w:val="center"/>
         <w:rPr>
           <w:rFonts w:asciiTheme="majorBidi" w:hAnsiTheme="majorBidi" w:cstheme="majorBidi"/>
-        </w:rPr>
-      </w:pPr>
-      <w:r>
-        <w:rPr>
-          <w:rFonts w:asciiTheme="majorBidi" w:hAnsiTheme="majorBidi" w:cstheme="majorBidi"/>
+          <w:sz w:val="28"/>
+          <w:u w:val="single"/>
+        </w:rPr>
+      </w:pPr>
+      <w:bookmarkStart w:id="0" w:name="_GoBack"/>
+      <w:bookmarkEnd w:id="0"/>
+      <w:r>
+        <w:rPr>
+          <w:rFonts w:asciiTheme="majorBidi" w:hAnsiTheme="majorBidi" w:cstheme="majorBidi"/>
+          <w:sz w:val="28"/>
+          <w:u w:val="single"/>
         </w:rPr>
         <w:t>Analysis</w:t>
       </w:r>
@@ -251,10 +257,31 @@
           <w:rFonts w:asciiTheme="majorBidi" w:hAnsiTheme="majorBidi" w:cstheme="majorBidi"/>
         </w:rPr>
       </w:pPr>
-      <w:r>
-        <w:rPr>
-          <w:rFonts w:asciiTheme="majorBidi" w:hAnsiTheme="majorBidi" w:cstheme="majorBidi"/>
-        </w:rPr>
+    </w:p>
+    <w:p>
+      <w:pPr>
+        <w:jc w:val="center"/>
+        <w:rPr>
+          <w:rFonts w:asciiTheme="majorBidi" w:hAnsiTheme="majorBidi" w:cstheme="majorBidi"/>
+        </w:rPr>
+      </w:pPr>
+    </w:p>
+    <w:p>
+      <w:pPr>
+        <w:jc w:val="center"/>
+        <w:rPr>
+          <w:rFonts w:asciiTheme="majorBidi" w:hAnsiTheme="majorBidi" w:cstheme="majorBidi"/>
+          <w:sz w:val="28"/>
+          <w:u w:val="single"/>
+        </w:rPr>
+      </w:pPr>
+      <w:r>
+        <w:rPr>
+          <w:rFonts w:asciiTheme="majorBidi" w:hAnsiTheme="majorBidi" w:cstheme="majorBidi"/>
+          <w:sz w:val="28"/>
+          <w:u w:val="single"/>
+        </w:rPr>
+        <w:lastRenderedPageBreak/>
         <w:t>Design</w:t>
       </w:r>
     </w:p>
@@ -262,11 +289,15 @@
       <w:pPr>
         <w:rPr>
           <w:rFonts w:asciiTheme="majorBidi" w:hAnsiTheme="majorBidi" w:cstheme="majorBidi"/>
-        </w:rPr>
-      </w:pPr>
-      <w:r>
-        <w:rPr>
-          <w:rFonts w:asciiTheme="majorBidi" w:hAnsiTheme="majorBidi" w:cstheme="majorBidi"/>
+          <w:b/>
+          <w:sz w:val="24"/>
+        </w:rPr>
+      </w:pPr>
+      <w:r>
+        <w:rPr>
+          <w:rFonts w:asciiTheme="majorBidi" w:hAnsiTheme="majorBidi" w:cstheme="majorBidi"/>
+          <w:b/>
+          <w:sz w:val="24"/>
         </w:rPr>
         <w:t>Use Case Diagram:</w:t>
       </w:r>
@@ -282,7 +313,6 @@
           <w:rFonts w:asciiTheme="majorBidi" w:hAnsiTheme="majorBidi" w:cstheme="majorBidi"/>
           <w:noProof/>
         </w:rPr>
-        <w:lastRenderedPageBreak/>
         <w:drawing>
           <wp:inline distT="0" distB="0" distL="0" distR="0">
             <wp:extent cx="5943600" cy="4327071"/>
@@ -331,14 +361,14 @@
         <w:pStyle w:val="Default"/>
         <w:rPr>
           <w:rFonts w:asciiTheme="majorBidi" w:hAnsiTheme="majorBidi" w:cstheme="majorBidi"/>
-          <w:sz w:val="23"/>
-          <w:szCs w:val="23"/>
-        </w:rPr>
-      </w:pPr>
-      <w:r>
-        <w:rPr>
-          <w:rFonts w:asciiTheme="majorBidi" w:hAnsiTheme="majorBidi" w:cstheme="majorBidi"/>
-          <w:sz w:val="23"/>
+          <w:b/>
+          <w:szCs w:val="23"/>
+        </w:rPr>
+      </w:pPr>
+      <w:r>
+        <w:rPr>
+          <w:rFonts w:asciiTheme="majorBidi" w:hAnsiTheme="majorBidi" w:cstheme="majorBidi"/>
+          <w:b/>
           <w:szCs w:val="23"/>
         </w:rPr>
         <w:t>Main Algorithm Pseudocode:</w:t>
@@ -711,10 +741,20 @@
           <w:szCs w:val="23"/>
         </w:rPr>
       </w:pPr>
-      <w:r>
-        <w:rPr>
-          <w:rFonts w:asciiTheme="majorBidi" w:hAnsiTheme="majorBidi" w:cstheme="majorBidi"/>
-          <w:sz w:val="23"/>
+    </w:p>
+    <w:p>
+      <w:pPr>
+        <w:pStyle w:val="Default"/>
+        <w:rPr>
+          <w:rFonts w:asciiTheme="majorBidi" w:hAnsiTheme="majorBidi" w:cstheme="majorBidi"/>
+          <w:b/>
+          <w:szCs w:val="23"/>
+        </w:rPr>
+      </w:pPr>
+      <w:r>
+        <w:rPr>
+          <w:rFonts w:asciiTheme="majorBidi" w:hAnsiTheme="majorBidi" w:cstheme="majorBidi"/>
+          <w:b/>
           <w:szCs w:val="23"/>
         </w:rPr>
         <w:t>UML Diagram:</w:t>
@@ -756,7 +796,6 @@
           <w:sz w:val="23"/>
           <w:szCs w:val="23"/>
         </w:rPr>
-        <w:lastRenderedPageBreak/>
         <w:drawing>
           <wp:inline distT="0" distB="0" distL="0" distR="0">
             <wp:extent cx="6267450" cy="6640049"/>
@@ -819,13 +858,42 @@
           <w:szCs w:val="30"/>
         </w:rPr>
       </w:pPr>
-      <w:r>
+    </w:p>
+    <w:p>
+      <w:pPr>
+        <w:pStyle w:val="Default"/>
         <w:rPr>
           <w:rFonts w:asciiTheme="majorBidi" w:hAnsiTheme="majorBidi" w:cstheme="majorBidi"/>
           <w:sz w:val="30"/>
           <w:szCs w:val="30"/>
         </w:rPr>
+      </w:pPr>
+    </w:p>
+    <w:p>
+      <w:pPr>
+        <w:pStyle w:val="Default"/>
+        <w:rPr>
+          <w:rFonts w:asciiTheme="majorBidi" w:hAnsiTheme="majorBidi" w:cstheme="majorBidi"/>
+          <w:sz w:val="30"/>
+          <w:szCs w:val="30"/>
+        </w:rPr>
+      </w:pPr>
+      <w:r>
+        <w:rPr>
+          <w:rFonts w:asciiTheme="majorBidi" w:hAnsiTheme="majorBidi" w:cstheme="majorBidi"/>
+          <w:sz w:val="30"/>
+          <w:szCs w:val="30"/>
+        </w:rPr>
+        <w:lastRenderedPageBreak/>
         <w:t>ADT level description</w:t>
+      </w:r>
+      <w:r>
+        <w:rPr>
+          <w:rFonts w:asciiTheme="majorBidi" w:hAnsiTheme="majorBidi" w:cstheme="majorBidi"/>
+          <w:sz w:val="30"/>
+          <w:szCs w:val="30"/>
+        </w:rPr>
+        <w:t>:</w:t>
       </w:r>
     </w:p>
     <w:p>
@@ -869,7 +937,6 @@
           <w:sz w:val="28"/>
           <w:szCs w:val="28"/>
         </w:rPr>
-        <w:lastRenderedPageBreak/>
         <w:t>PurchaseItem</w:t>
       </w:r>
       <w:proofErr w:type="spellEnd"/>
@@ -1876,7 +1943,6 @@
           <w:sz w:val="28"/>
           <w:szCs w:val="28"/>
         </w:rPr>
-        <w:lastRenderedPageBreak/>
         <w:t>ShoppingCart</w:t>
       </w:r>
       <w:proofErr w:type="spellEnd"/>
@@ -2005,7 +2071,6 @@
           <w:szCs w:val="28"/>
         </w:rPr>
       </w:pPr>
-      <w:proofErr w:type="spellStart"/>
       <w:proofErr w:type="gramStart"/>
       <w:r>
         <w:rPr>
@@ -2015,18 +2080,7 @@
           <w:sz w:val="28"/>
           <w:szCs w:val="28"/>
         </w:rPr>
-        <w:t>performOperation</w:t>
-      </w:r>
-      <w:proofErr w:type="spellEnd"/>
-      <w:r>
-        <w:rPr>
-          <w:rFonts w:asciiTheme="majorBidi" w:hAnsiTheme="majorBidi" w:cstheme="majorBidi"/>
-          <w:i/>
-          <w:iCs/>
-          <w:sz w:val="28"/>
-          <w:szCs w:val="28"/>
-        </w:rPr>
-        <w:t>(</w:t>
+        <w:t>performOperation(</w:t>
       </w:r>
       <w:proofErr w:type="gramEnd"/>
       <w:r>
@@ -2663,6 +2717,7 @@
           <w:sz w:val="28"/>
           <w:szCs w:val="28"/>
         </w:rPr>
+        <w:lastRenderedPageBreak/>
         <w:t>A3Driver (driver) Class</w:t>
       </w:r>
     </w:p>
@@ -2742,25 +2797,33 @@
           <w:szCs w:val="30"/>
         </w:rPr>
       </w:pPr>
-      <w:r>
+    </w:p>
+    <w:p>
+      <w:pPr>
+        <w:pStyle w:val="ListParagraph"/>
+        <w:ind w:left="0"/>
         <w:rPr>
           <w:rFonts w:asciiTheme="majorBidi" w:hAnsiTheme="majorBidi" w:cstheme="majorBidi"/>
           <w:sz w:val="30"/>
           <w:szCs w:val="30"/>
         </w:rPr>
-        <w:lastRenderedPageBreak/>
-        <w:t xml:space="preserve">Functional </w:t>
-      </w:r>
+      </w:pPr>
       <w:r>
         <w:rPr>
           <w:rFonts w:asciiTheme="majorBidi" w:hAnsiTheme="majorBidi" w:cstheme="majorBidi"/>
           <w:sz w:val="30"/>
           <w:szCs w:val="30"/>
         </w:rPr>
-        <w:t>Block Diagram</w:t>
-      </w:r>
-      <w:bookmarkStart w:id="0" w:name="_GoBack"/>
-      <w:bookmarkEnd w:id="0"/>
+        <w:t>Functional Block Diagram</w:t>
+      </w:r>
+      <w:r>
+        <w:rPr>
+          <w:rFonts w:asciiTheme="majorBidi" w:hAnsiTheme="majorBidi" w:cstheme="majorBidi"/>
+          <w:sz w:val="30"/>
+          <w:szCs w:val="30"/>
+        </w:rPr>
+        <w:t>:</w:t>
+      </w:r>
       <w:r>
         <w:rPr>
           <w:rFonts w:asciiTheme="majorBidi" w:hAnsiTheme="majorBidi" w:cstheme="majorBidi"/>
@@ -2785,7 +2848,7 @@
             <v:path o:extrusionok="f" gradientshapeok="t" o:connecttype="rect"/>
             <o:lock v:ext="edit" aspectratio="t"/>
           </v:shapetype>
-          <v:shape id="_x0000_i1025" type="#_x0000_t75" style="width:467.8pt;height:608.45pt">
+          <v:shape id="_x0000_i1025" type="#_x0000_t75" style="width:439.5pt;height:516pt">
             <v:imagedata r:id="rId9" o:title="Functional block diagram"/>
           </v:shape>
         </w:pict>

</xml_diff>